<commit_message>
commit des creations des branches
</commit_message>
<xml_diff>
--- a/Tp3Livrable1_Christopher_RV.docx
+++ b/Tp3Livrable1_Christopher_RV.docx
@@ -1891,6 +1891,13 @@
       </w:r>
     </w:p>
     <w:p>
+      <w:pPr>
+        <w:rPr>
+          <w:b/>
+          <w:bCs/>
+          <w:u w:val="single"/>
+        </w:rPr>
+      </w:pPr>
       <w:r>
         <w:t>N.B. Seul</w:t>
       </w:r>
@@ -1942,6 +1949,20 @@
           <w:u w:val="single"/>
         </w:rPr>
         <w:t>, vous trouvez votre propre sujet !</w:t>
+      </w:r>
+    </w:p>
+    <w:p>
+      <w:pPr>
+        <w:rPr>
+          <w:b/>
+          <w:bCs/>
+          <w:u w:val="single"/>
+        </w:rPr>
+      </w:pPr>
+    </w:p>
+    <w:p>
+      <w:r>
+        <w:t xml:space="preserve">Depuis quelques années </w:t>
       </w:r>
     </w:p>
     <w:p>

</xml_diff>

<commit_message>
Creation du modele et explication du projet
</commit_message>
<xml_diff>
--- a/Tp3Livrable1_Christopher_RV.docx
+++ b/Tp3Livrable1_Christopher_RV.docx
@@ -25,7 +25,7 @@
               <w:noProof/>
             </w:rPr>
             <w:drawing>
-              <wp:anchor distT="0" distB="0" distL="114300" distR="114300" simplePos="0" relativeHeight="251660288" behindDoc="0" locked="0" layoutInCell="1" allowOverlap="1" wp14:anchorId="20CDE823" wp14:editId="060867CA">
+              <wp:anchor distT="0" distB="0" distL="114300" distR="114300" simplePos="0" relativeHeight="251658241" behindDoc="0" locked="0" layoutInCell="1" allowOverlap="1" wp14:anchorId="20CDE823" wp14:editId="060867CA">
                 <wp:simplePos x="0" y="0"/>
                 <wp:positionH relativeFrom="margin">
                   <wp:posOffset>-288290</wp:posOffset>
@@ -36,7 +36,7 @@
                 <wp:extent cx="3074670" cy="440055"/>
                 <wp:effectExtent l="0" t="0" r="0" b="4445"/>
                 <wp:wrapSquare wrapText="bothSides"/>
-                <wp:docPr id="2" name="Picture 2" descr="A picture containing tableware, plate, cup, drawing&#10;&#10;Description automatically generated"/>
+                <wp:docPr id="2" name="Image 2" descr="A picture containing tableware, plate, cup, drawing&#10;&#10;Description automatically generated"/>
                 <wp:cNvGraphicFramePr>
                   <a:graphicFrameLocks xmlns:a="http://schemas.openxmlformats.org/drawingml/2006/main" noChangeAspect="1"/>
                 </wp:cNvGraphicFramePr>
@@ -48,7 +48,7 @@
                         <pic:cNvPicPr/>
                       </pic:nvPicPr>
                       <pic:blipFill>
-                        <a:blip r:embed="rId8" cstate="print">
+                        <a:blip r:embed="rId9" cstate="print">
                           <a:extLst>
                             <a:ext uri="{28A0092B-C50C-407E-A947-70E740481C1C}">
                               <a14:useLocalDpi xmlns:a14="http://schemas.microsoft.com/office/drawing/2010/main" val="0"/>
@@ -88,7 +88,7 @@
             <mc:AlternateContent>
               <mc:Choice Requires="wps">
                 <w:drawing>
-                  <wp:anchor distT="0" distB="0" distL="114300" distR="114300" simplePos="0" relativeHeight="251659264" behindDoc="0" locked="0" layoutInCell="1" allowOverlap="1" wp14:anchorId="5C624DB5" wp14:editId="424C0B65">
+                  <wp:anchor distT="0" distB="0" distL="114300" distR="114300" simplePos="0" relativeHeight="251658240" behindDoc="0" locked="0" layoutInCell="1" allowOverlap="1" wp14:anchorId="5C624DB5" wp14:editId="424C0B65">
                     <wp:simplePos x="0" y="0"/>
                     <wp:positionH relativeFrom="page">
                       <wp:align>center</wp:align>
@@ -99,7 +99,7 @@
                     <wp:extent cx="1712890" cy="3840480"/>
                     <wp:effectExtent l="0" t="0" r="1270" b="0"/>
                     <wp:wrapNone/>
-                    <wp:docPr id="138" name="Text Box 138"/>
+                    <wp:docPr id="138" name="Zone de texte 138"/>
                     <wp:cNvGraphicFramePr/>
                     <a:graphic xmlns:a="http://schemas.openxmlformats.org/drawingml/2006/main">
                       <a:graphicData uri="http://schemas.microsoft.com/office/word/2010/wordprocessingShape">
@@ -153,8 +153,8 @@
                                   <w:tblLook w:val="04A0" w:firstRow="1" w:lastRow="0" w:firstColumn="1" w:lastColumn="0" w:noHBand="0" w:noVBand="1"/>
                                 </w:tblPr>
                                 <w:tblGrid>
-                                  <w:gridCol w:w="5545"/>
-                                  <w:gridCol w:w="2010"/>
+                                  <w:gridCol w:w="6576"/>
+                                  <w:gridCol w:w="2148"/>
                                 </w:tblGrid>
                                 <w:tr>
                                   <w:trPr>
@@ -174,10 +174,10 @@
                                           <w:noProof/>
                                         </w:rPr>
                                         <w:drawing>
-                                          <wp:inline distT="0" distB="0" distL="0" distR="0" wp14:anchorId="0434BBB1" wp14:editId="72E0C779">
-                                            <wp:extent cx="3064112" cy="2045335"/>
+                                          <wp:inline distT="0" distB="0" distL="0" distR="0" wp14:anchorId="0434BBB1" wp14:editId="13FA240A">
+                                            <wp:extent cx="3718831" cy="2133600"/>
                                             <wp:effectExtent l="0" t="0" r="0" b="0"/>
-                                            <wp:docPr id="139" name="Picture 139"/>
+                                            <wp:docPr id="139" name="Image 139"/>
                                             <wp:cNvGraphicFramePr>
                                               <a:graphicFrameLocks xmlns:a="http://schemas.openxmlformats.org/drawingml/2006/main" noChangeAspect="1"/>
                                             </wp:cNvGraphicFramePr>
@@ -185,11 +185,11 @@
                                               <a:graphicData uri="http://schemas.openxmlformats.org/drawingml/2006/picture">
                                                 <pic:pic xmlns:pic="http://schemas.openxmlformats.org/drawingml/2006/picture">
                                                   <pic:nvPicPr>
-                                                    <pic:cNvPr id="2" name="tree crop.jpg"/>
+                                                    <pic:cNvPr id="139" name="Image 139"/>
                                                     <pic:cNvPicPr/>
                                                   </pic:nvPicPr>
                                                   <pic:blipFill>
-                                                    <a:blip r:embed="rId9">
+                                                    <a:blip r:embed="rId10">
                                                       <a:extLst>
                                                         <a:ext uri="{28A0092B-C50C-407E-A947-70E740481C1C}">
                                                           <a14:useLocalDpi xmlns:a14="http://schemas.microsoft.com/office/drawing/2010/main" val="0"/>
@@ -203,7 +203,7 @@
                                                   <pic:spPr>
                                                     <a:xfrm>
                                                       <a:off x="0" y="0"/>
-                                                      <a:ext cx="3072701" cy="2051068"/>
+                                                      <a:ext cx="3723859" cy="2136485"/>
                                                     </a:xfrm>
                                                     <a:prstGeom prst="rect">
                                                       <a:avLst/>
@@ -316,8 +316,8 @@
                                         <w:rPr>
                                           <w:caps/>
                                           <w:color w:val="ED7D31" w:themeColor="accent2"/>
-                                          <w:sz w:val="26"/>
-                                          <w:szCs w:val="26"/>
+                                          <w:sz w:val="32"/>
+                                          <w:szCs w:val="32"/>
                                           <w:lang w:val="fr-CA"/>
                                         </w:rPr>
                                       </w:pPr>
@@ -325,22 +325,44 @@
                                         <w:rPr>
                                           <w:caps/>
                                           <w:color w:val="ED7D31" w:themeColor="accent2"/>
-                                          <w:sz w:val="26"/>
-                                          <w:szCs w:val="26"/>
+                                          <w:sz w:val="32"/>
+                                          <w:szCs w:val="32"/>
                                           <w:lang w:val="fr-CA"/>
                                         </w:rPr>
-                                        <w:t>Modèle</w:t>
+                                        <w:t xml:space="preserve">Site web </w:t>
                                       </w:r>
                                       <w:r>
                                         <w:rPr>
                                           <w:caps/>
                                           <w:color w:val="ED7D31" w:themeColor="accent2"/>
-                                          <w:sz w:val="26"/>
-                                          <w:szCs w:val="26"/>
+                                          <w:sz w:val="32"/>
+                                          <w:szCs w:val="32"/>
                                           <w:lang w:val="fr-CA"/>
                                         </w:rPr>
-                                        <w:t xml:space="preserve"> / GABARIT</w:t>
+                                        <w:t xml:space="preserve">de </w:t>
                                       </w:r>
+                                      <w:r>
+                                        <w:rPr>
+                                          <w:caps/>
+                                          <w:color w:val="ED7D31" w:themeColor="accent2"/>
+                                          <w:sz w:val="32"/>
+                                          <w:szCs w:val="32"/>
+                                          <w:lang w:val="fr-CA"/>
+                                        </w:rPr>
+                                        <w:t>magasins de jeux videos</w:t>
+                                      </w:r>
+                                    </w:p>
+                                    <w:p>
+                                      <w:pPr>
+                                        <w:pStyle w:val="Sansinterligne"/>
+                                        <w:rPr>
+                                          <w:caps/>
+                                          <w:color w:val="ED7D31" w:themeColor="accent2"/>
+                                          <w:sz w:val="32"/>
+                                          <w:szCs w:val="32"/>
+                                          <w:lang w:val="fr-CA"/>
+                                        </w:rPr>
+                                      </w:pPr>
                                     </w:p>
                                     <w:sdt>
                                       <w:sdtPr>
@@ -364,13 +386,7 @@
                                             <w:rPr>
                                               <w:color w:val="000000" w:themeColor="text1"/>
                                             </w:rPr>
-                                            <w:t>Document d’analyse pour approbation du tp</w:t>
-                                          </w:r>
-                                          <w:r>
-                                            <w:rPr>
-                                              <w:color w:val="000000" w:themeColor="text1"/>
-                                            </w:rPr>
-                                            <w:t>3</w:t>
+                                            <w:t xml:space="preserve">Document d’analyse </w:t>
                                           </w:r>
                                         </w:p>
                                       </w:sdtContent>
@@ -407,25 +423,7 @@
                                               <w:szCs w:val="26"/>
                                               <w:lang w:val="fr-CA"/>
                                             </w:rPr>
-                                            <w:t>Jean-François Brodeur</w:t>
-                                          </w:r>
-                                          <w:r>
-                                            <w:rPr>
-                                              <w:color w:val="ED7D31" w:themeColor="accent2"/>
-                                              <w:sz w:val="26"/>
-                                              <w:szCs w:val="26"/>
-                                              <w:lang w:val="fr-CA"/>
-                                            </w:rPr>
-                                            <w:t xml:space="preserve"> </w:t>
-                                          </w:r>
-                                          <w:r>
-                                            <w:rPr>
-                                              <w:color w:val="ED7D31" w:themeColor="accent2"/>
-                                              <w:sz w:val="26"/>
-                                              <w:szCs w:val="26"/>
-                                              <w:lang w:val="fr-CA"/>
-                                            </w:rPr>
-                                            <w:t xml:space="preserve">&amp; Salim et </w:t>
+                                            <w:t xml:space="preserve">Remis à Mme </w:t>
                                           </w:r>
                                           <w:proofErr w:type="spellStart"/>
                                           <w:r>
@@ -436,6 +434,15 @@
                                               <w:lang w:val="fr-CA"/>
                                             </w:rPr>
                                             <w:t>Najoua</w:t>
+                                          </w:r>
+                                          <w:r>
+                                            <w:rPr>
+                                              <w:color w:val="ED7D31" w:themeColor="accent2"/>
+                                              <w:sz w:val="26"/>
+                                              <w:szCs w:val="26"/>
+                                              <w:lang w:val="fr-CA"/>
+                                            </w:rPr>
+                                            <w:t>-Ghrieb</w:t>
                                           </w:r>
                                           <w:proofErr w:type="spellEnd"/>
                                         </w:p>
@@ -464,11 +471,25 @@
                                           <w:lang w:val="fr-CA"/>
                                         </w:rPr>
                                       </w:pPr>
+                                    </w:p>
+                                    <w:p>
+                                      <w:pPr>
+                                        <w:pStyle w:val="Sansinterligne"/>
+                                        <w:rPr>
+                                          <w:lang w:val="fr-CA"/>
+                                        </w:rPr>
+                                      </w:pPr>
                                       <w:r>
                                         <w:rPr>
                                           <w:lang w:val="fr-CA"/>
                                         </w:rPr>
-                                        <w:t xml:space="preserve">Nom </w:t>
+                                        <w:t>Nom</w:t>
+                                      </w:r>
+                                      <w:r>
+                                        <w:rPr>
+                                          <w:lang w:val="fr-CA"/>
+                                        </w:rPr>
+                                        <w:t> :</w:t>
                                       </w:r>
                                       <w:r>
                                         <w:rPr>
@@ -494,7 +515,13 @@
                                         <w:rPr>
                                           <w:lang w:val="fr-CA"/>
                                         </w:rPr>
-                                        <w:t xml:space="preserve">DA </w:t>
+                                        <w:t>DA</w:t>
+                                      </w:r>
+                                      <w:r>
+                                        <w:rPr>
+                                          <w:lang w:val="fr-CA"/>
+                                        </w:rPr>
+                                        <w:t>  :</w:t>
                                       </w:r>
                                       <w:r>
                                         <w:rPr>
@@ -592,7 +619,7 @@
                     <v:stroke joinstyle="miter"/>
                     <v:path gradientshapeok="t" o:connecttype="rect"/>
                   </v:shapetype>
-                  <v:shape id="Text Box 138" o:spid="_x0000_s1026" type="#_x0000_t202" style="position:absolute;margin-left:0;margin-top:0;width:134.85pt;height:302.4pt;z-index:251659264;visibility:visible;mso-wrap-style:square;mso-width-percent:941;mso-height-percent:773;mso-wrap-distance-left:9pt;mso-wrap-distance-top:0;mso-wrap-distance-right:9pt;mso-wrap-distance-bottom:0;mso-position-horizontal:center;mso-position-horizontal-relative:page;mso-position-vertical:center;mso-position-vertical-relative:page;mso-width-percent:941;mso-height-percent:773;mso-width-relative:page;mso-height-relative:page;v-text-anchor:middle" o:gfxdata="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" fillcolor="white [3201]" stroked="f" strokeweight=".5pt">
+                  <v:shape id="Zone de texte 138" o:spid="_x0000_s1026" type="#_x0000_t202" style="position:absolute;margin-left:0;margin-top:0;width:134.85pt;height:302.4pt;z-index:251658240;visibility:visible;mso-wrap-style:square;mso-width-percent:941;mso-height-percent:773;mso-wrap-distance-left:9pt;mso-wrap-distance-top:0;mso-wrap-distance-right:9pt;mso-wrap-distance-bottom:0;mso-position-horizontal:center;mso-position-horizontal-relative:page;mso-position-vertical:center;mso-position-vertical-relative:page;mso-width-percent:941;mso-height-percent:773;mso-width-relative:page;mso-height-relative:page;v-text-anchor:middle" o:gfxdata="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" fillcolor="white [3201]" stroked="f" strokeweight=".5pt">
                     <v:textbox inset="0,0,0,0">
                       <w:txbxContent>
                         <w:tbl>
@@ -611,8 +638,8 @@
                             <w:tblLook w:val="04A0" w:firstRow="1" w:lastRow="0" w:firstColumn="1" w:lastColumn="0" w:noHBand="0" w:noVBand="1"/>
                           </w:tblPr>
                           <w:tblGrid>
-                            <w:gridCol w:w="5545"/>
-                            <w:gridCol w:w="2010"/>
+                            <w:gridCol w:w="6576"/>
+                            <w:gridCol w:w="2148"/>
                           </w:tblGrid>
                           <w:tr>
                             <w:trPr>
@@ -632,10 +659,10 @@
                                     <w:noProof/>
                                   </w:rPr>
                                   <w:drawing>
-                                    <wp:inline distT="0" distB="0" distL="0" distR="0" wp14:anchorId="0434BBB1" wp14:editId="72E0C779">
-                                      <wp:extent cx="3064112" cy="2045335"/>
+                                    <wp:inline distT="0" distB="0" distL="0" distR="0" wp14:anchorId="0434BBB1" wp14:editId="13FA240A">
+                                      <wp:extent cx="3718831" cy="2133600"/>
                                       <wp:effectExtent l="0" t="0" r="0" b="0"/>
-                                      <wp:docPr id="139" name="Picture 139"/>
+                                      <wp:docPr id="139" name="Image 139"/>
                                       <wp:cNvGraphicFramePr>
                                         <a:graphicFrameLocks xmlns:a="http://schemas.openxmlformats.org/drawingml/2006/main" noChangeAspect="1"/>
                                       </wp:cNvGraphicFramePr>
@@ -643,11 +670,11 @@
                                         <a:graphicData uri="http://schemas.openxmlformats.org/drawingml/2006/picture">
                                           <pic:pic xmlns:pic="http://schemas.openxmlformats.org/drawingml/2006/picture">
                                             <pic:nvPicPr>
-                                              <pic:cNvPr id="2" name="tree crop.jpg"/>
+                                              <pic:cNvPr id="139" name="Image 139"/>
                                               <pic:cNvPicPr/>
                                             </pic:nvPicPr>
                                             <pic:blipFill>
-                                              <a:blip r:embed="rId9">
+                                              <a:blip r:embed="rId10">
                                                 <a:extLst>
                                                   <a:ext uri="{28A0092B-C50C-407E-A947-70E740481C1C}">
                                                     <a14:useLocalDpi xmlns:a14="http://schemas.microsoft.com/office/drawing/2010/main" val="0"/>
@@ -661,7 +688,7 @@
                                             <pic:spPr>
                                               <a:xfrm>
                                                 <a:off x="0" y="0"/>
-                                                <a:ext cx="3072701" cy="2051068"/>
+                                                <a:ext cx="3723859" cy="2136485"/>
                                               </a:xfrm>
                                               <a:prstGeom prst="rect">
                                                 <a:avLst/>
@@ -774,8 +801,8 @@
                                   <w:rPr>
                                     <w:caps/>
                                     <w:color w:val="ED7D31" w:themeColor="accent2"/>
-                                    <w:sz w:val="26"/>
-                                    <w:szCs w:val="26"/>
+                                    <w:sz w:val="32"/>
+                                    <w:szCs w:val="32"/>
                                     <w:lang w:val="fr-CA"/>
                                   </w:rPr>
                                 </w:pPr>
@@ -783,22 +810,44 @@
                                   <w:rPr>
                                     <w:caps/>
                                     <w:color w:val="ED7D31" w:themeColor="accent2"/>
-                                    <w:sz w:val="26"/>
-                                    <w:szCs w:val="26"/>
+                                    <w:sz w:val="32"/>
+                                    <w:szCs w:val="32"/>
                                     <w:lang w:val="fr-CA"/>
                                   </w:rPr>
-                                  <w:t>Modèle</w:t>
+                                  <w:t xml:space="preserve">Site web </w:t>
                                 </w:r>
                                 <w:r>
                                   <w:rPr>
                                     <w:caps/>
                                     <w:color w:val="ED7D31" w:themeColor="accent2"/>
-                                    <w:sz w:val="26"/>
-                                    <w:szCs w:val="26"/>
+                                    <w:sz w:val="32"/>
+                                    <w:szCs w:val="32"/>
                                     <w:lang w:val="fr-CA"/>
                                   </w:rPr>
-                                  <w:t xml:space="preserve"> / GABARIT</w:t>
+                                  <w:t xml:space="preserve">de </w:t>
                                 </w:r>
+                                <w:r>
+                                  <w:rPr>
+                                    <w:caps/>
+                                    <w:color w:val="ED7D31" w:themeColor="accent2"/>
+                                    <w:sz w:val="32"/>
+                                    <w:szCs w:val="32"/>
+                                    <w:lang w:val="fr-CA"/>
+                                  </w:rPr>
+                                  <w:t>magasins de jeux videos</w:t>
+                                </w:r>
+                              </w:p>
+                              <w:p>
+                                <w:pPr>
+                                  <w:pStyle w:val="Sansinterligne"/>
+                                  <w:rPr>
+                                    <w:caps/>
+                                    <w:color w:val="ED7D31" w:themeColor="accent2"/>
+                                    <w:sz w:val="32"/>
+                                    <w:szCs w:val="32"/>
+                                    <w:lang w:val="fr-CA"/>
+                                  </w:rPr>
+                                </w:pPr>
                               </w:p>
                               <w:sdt>
                                 <w:sdtPr>
@@ -822,13 +871,7 @@
                                       <w:rPr>
                                         <w:color w:val="000000" w:themeColor="text1"/>
                                       </w:rPr>
-                                      <w:t>Document d’analyse pour approbation du tp</w:t>
-                                    </w:r>
-                                    <w:r>
-                                      <w:rPr>
-                                        <w:color w:val="000000" w:themeColor="text1"/>
-                                      </w:rPr>
-                                      <w:t>3</w:t>
+                                      <w:t xml:space="preserve">Document d’analyse </w:t>
                                     </w:r>
                                   </w:p>
                                 </w:sdtContent>
@@ -865,25 +908,7 @@
                                         <w:szCs w:val="26"/>
                                         <w:lang w:val="fr-CA"/>
                                       </w:rPr>
-                                      <w:t>Jean-François Brodeur</w:t>
-                                    </w:r>
-                                    <w:r>
-                                      <w:rPr>
-                                        <w:color w:val="ED7D31" w:themeColor="accent2"/>
-                                        <w:sz w:val="26"/>
-                                        <w:szCs w:val="26"/>
-                                        <w:lang w:val="fr-CA"/>
-                                      </w:rPr>
-                                      <w:t xml:space="preserve"> </w:t>
-                                    </w:r>
-                                    <w:r>
-                                      <w:rPr>
-                                        <w:color w:val="ED7D31" w:themeColor="accent2"/>
-                                        <w:sz w:val="26"/>
-                                        <w:szCs w:val="26"/>
-                                        <w:lang w:val="fr-CA"/>
-                                      </w:rPr>
-                                      <w:t xml:space="preserve">&amp; Salim et </w:t>
+                                      <w:t xml:space="preserve">Remis à Mme </w:t>
                                     </w:r>
                                     <w:proofErr w:type="spellStart"/>
                                     <w:r>
@@ -894,6 +919,15 @@
                                         <w:lang w:val="fr-CA"/>
                                       </w:rPr>
                                       <w:t>Najoua</w:t>
+                                    </w:r>
+                                    <w:r>
+                                      <w:rPr>
+                                        <w:color w:val="ED7D31" w:themeColor="accent2"/>
+                                        <w:sz w:val="26"/>
+                                        <w:szCs w:val="26"/>
+                                        <w:lang w:val="fr-CA"/>
+                                      </w:rPr>
+                                      <w:t>-Ghrieb</w:t>
                                     </w:r>
                                     <w:proofErr w:type="spellEnd"/>
                                   </w:p>
@@ -922,11 +956,25 @@
                                     <w:lang w:val="fr-CA"/>
                                   </w:rPr>
                                 </w:pPr>
+                              </w:p>
+                              <w:p>
+                                <w:pPr>
+                                  <w:pStyle w:val="Sansinterligne"/>
+                                  <w:rPr>
+                                    <w:lang w:val="fr-CA"/>
+                                  </w:rPr>
+                                </w:pPr>
                                 <w:r>
                                   <w:rPr>
                                     <w:lang w:val="fr-CA"/>
                                   </w:rPr>
-                                  <w:t xml:space="preserve">Nom </w:t>
+                                  <w:t>Nom</w:t>
+                                </w:r>
+                                <w:r>
+                                  <w:rPr>
+                                    <w:lang w:val="fr-CA"/>
+                                  </w:rPr>
+                                  <w:t> :</w:t>
                                 </w:r>
                                 <w:r>
                                   <w:rPr>
@@ -952,7 +1000,13 @@
                                   <w:rPr>
                                     <w:lang w:val="fr-CA"/>
                                   </w:rPr>
-                                  <w:t xml:space="preserve">DA </w:t>
+                                  <w:t>DA</w:t>
+                                </w:r>
+                                <w:r>
+                                  <w:rPr>
+                                    <w:lang w:val="fr-CA"/>
+                                  </w:rPr>
+                                  <w:t>  :</w:t>
                                 </w:r>
                                 <w:r>
                                   <w:rPr>
@@ -1857,100 +1911,6 @@
       </w:r>
       <w:bookmarkEnd w:id="2"/>
     </w:p>
-    <w:p/>
-    <w:p>
-      <w:r>
-        <w:t>Pour aider à repartir l’économie du Québec qui a été frei</w:t>
-      </w:r>
-      <w:r>
-        <w:t>née</w:t>
-      </w:r>
-      <w:r>
-        <w:t xml:space="preserve"> par la crise du COVID-19, nous avons eu l’idée d’offrir des cours d’informatique en français aux étudiants du Québec. </w:t>
-      </w:r>
-      <w:r>
-        <w:t xml:space="preserve">Notre projet se nomme Vos Cours, votre succès (VCVS). </w:t>
-      </w:r>
-      <w:r>
-        <w:t xml:space="preserve">Les cours d’introduction seront gratuits et par la suite, le </w:t>
-      </w:r>
-      <w:r>
-        <w:t>site offrira des cours intermédiaires et avancés à des prix abordable</w:t>
-      </w:r>
-      <w:r>
-        <w:t>s</w:t>
-      </w:r>
-      <w:r>
-        <w:t>.</w:t>
-      </w:r>
-    </w:p>
-    <w:p/>
-    <w:p>
-      <w:r>
-        <w:t xml:space="preserve">Il y aura une page d’accueil qui expliquera le site et aura une approche vendeur, il y aura un menu vers les autres pages. Il y aura une page d’offre des cours. Il y aura 2 pages détaillées pour les deux premiers cours. Il y aura une page pour créer son profil. Il y aura une page pour s’inscrire à un cours avec un suivi des sessions du cours. </w:t>
-      </w:r>
-    </w:p>
-    <w:p>
-      <w:pPr>
-        <w:rPr>
-          <w:b/>
-          <w:bCs/>
-          <w:u w:val="single"/>
-        </w:rPr>
-      </w:pPr>
-      <w:r>
-        <w:t>N.B. Seul</w:t>
-      </w:r>
-      <w:r>
-        <w:t>es</w:t>
-      </w:r>
-      <w:r>
-        <w:t xml:space="preserve"> </w:t>
-      </w:r>
-      <w:r>
-        <w:t xml:space="preserve">les fonctionnalités </w:t>
-      </w:r>
-      <w:r>
-        <w:t>minimales</w:t>
-      </w:r>
-      <w:r>
-        <w:t>,</w:t>
-      </w:r>
-      <w:r>
-        <w:t xml:space="preserve"> afin de rencontrer les objectifs du cours</w:t>
-      </w:r>
-      <w:r>
-        <w:t>,</w:t>
-      </w:r>
-      <w:r>
-        <w:t xml:space="preserve"> seront implanté</w:t>
-      </w:r>
-      <w:r>
-        <w:t>e</w:t>
-      </w:r>
-      <w:r>
-        <w:t>s.</w:t>
-      </w:r>
-      <w:r>
-        <w:t xml:space="preserve"> … </w:t>
-      </w:r>
-      <w:r>
-        <w:rPr>
-          <w:b/>
-          <w:bCs/>
-          <w:u w:val="single"/>
-        </w:rPr>
-        <w:t>N.B. ceci est un exemple</w:t>
-      </w:r>
-      <w:r>
-        <w:rPr>
-          <w:b/>
-          <w:bCs/>
-          <w:u w:val="single"/>
-        </w:rPr>
-        <w:t>, vous trouvez votre propre sujet !</w:t>
-      </w:r>
-    </w:p>
     <w:p>
       <w:pPr>
         <w:rPr>
@@ -1964,34 +1924,273 @@
       <w:r>
         <w:t xml:space="preserve">Depuis quelques années </w:t>
       </w:r>
+      <w:r>
+        <w:t>l’industrie</w:t>
+      </w:r>
+      <w:r>
+        <w:t xml:space="preserve"> des jeux </w:t>
+      </w:r>
+      <w:r>
+        <w:t>vidéo</w:t>
+      </w:r>
+      <w:r>
+        <w:t xml:space="preserve"> subit un changement radical. Les jeux </w:t>
+      </w:r>
+      <w:r>
+        <w:t>vidéo</w:t>
+      </w:r>
+      <w:r>
+        <w:t xml:space="preserve"> physiques deviennent de plus en plus rares</w:t>
+      </w:r>
+      <w:r>
+        <w:t xml:space="preserve"> </w:t>
+      </w:r>
+      <w:r>
+        <w:t>(</w:t>
+      </w:r>
+      <w:r>
+        <w:t>jeux vidéo avec disque</w:t>
+      </w:r>
+      <w:r>
+        <w:t>)</w:t>
+      </w:r>
+      <w:r>
+        <w:t xml:space="preserve"> </w:t>
+      </w:r>
+      <w:r>
+        <w:t>pour</w:t>
+      </w:r>
+      <w:r>
+        <w:t xml:space="preserve"> </w:t>
+      </w:r>
+      <w:r>
+        <w:t>c</w:t>
+      </w:r>
+      <w:r>
+        <w:t>é</w:t>
+      </w:r>
+      <w:r>
+        <w:t>der</w:t>
+      </w:r>
+      <w:r>
+        <w:t xml:space="preserve"> la place aux jeux digitale</w:t>
+      </w:r>
+      <w:r>
+        <w:t>.</w:t>
+      </w:r>
+      <w:r>
+        <w:t xml:space="preserve"> Effectivement, </w:t>
+      </w:r>
+      <w:r>
+        <w:t xml:space="preserve">Sony, une des plus grandes compagnies de </w:t>
+      </w:r>
+      <w:r>
+        <w:t xml:space="preserve">l’industrie des jeux </w:t>
+      </w:r>
+      <w:r>
+        <w:t>vidéo</w:t>
+      </w:r>
+      <w:r>
+        <w:t xml:space="preserve">, </w:t>
+      </w:r>
+      <w:r>
+        <w:t>démontre ce</w:t>
+      </w:r>
+      <w:r>
+        <w:t>tte transition</w:t>
+      </w:r>
+      <w:r>
+        <w:t xml:space="preserve"> parfaitement. Leur console la plus récente, la ps5</w:t>
+      </w:r>
+      <w:r>
+        <w:t>,</w:t>
+      </w:r>
+      <w:r>
+        <w:t xml:space="preserve"> </w:t>
+      </w:r>
+      <w:r>
+        <w:t xml:space="preserve">se vend en deux versions une </w:t>
+      </w:r>
+      <w:r>
+        <w:t>version physique capable de lire des disques et une version digitale incapable de lire des disques.</w:t>
+      </w:r>
+      <w:r>
+        <w:t xml:space="preserve"> De plus, plusieurs statistiques démontrent que les jeux digita</w:t>
+      </w:r>
+      <w:r>
+        <w:t>ux</w:t>
+      </w:r>
+      <w:r>
+        <w:t xml:space="preserve"> sont de plus en plus achetés.</w:t>
+      </w:r>
+      <w:r>
+        <w:t xml:space="preserve"> Bien s</w:t>
+      </w:r>
+      <w:r>
+        <w:t>û</w:t>
+      </w:r>
+      <w:r>
+        <w:t>r</w:t>
+      </w:r>
+      <w:r>
+        <w:t xml:space="preserve">, ce changement affectera </w:t>
+      </w:r>
+      <w:r>
+        <w:t xml:space="preserve">grandement les compagnies qui vendent des jeux physiques tels que </w:t>
+      </w:r>
+      <w:proofErr w:type="spellStart"/>
+      <w:r>
+        <w:t>G</w:t>
+      </w:r>
+      <w:r>
+        <w:t>amestop</w:t>
+      </w:r>
+      <w:proofErr w:type="spellEnd"/>
+      <w:r>
+        <w:t xml:space="preserve"> </w:t>
+      </w:r>
+      <w:r>
+        <w:t>mais surtout les petits magasins indépendants</w:t>
+      </w:r>
+      <w:r>
+        <w:t>.</w:t>
+      </w:r>
     </w:p>
+    <w:p/>
     <w:p>
       <w:r>
-        <w:br w:type="page"/>
+        <w:t xml:space="preserve">En sachant cela, </w:t>
+      </w:r>
+      <w:r>
+        <w:t>j’ai</w:t>
+      </w:r>
+      <w:r>
+        <w:t xml:space="preserve"> décid</w:t>
+      </w:r>
+      <w:r>
+        <w:t xml:space="preserve">é de </w:t>
+      </w:r>
+      <w:r>
+        <w:t>créer un site web qui p</w:t>
+      </w:r>
+      <w:r>
+        <w:t xml:space="preserve">ourrait permettre </w:t>
+      </w:r>
+      <w:r>
+        <w:t>à</w:t>
+      </w:r>
+      <w:r>
+        <w:t xml:space="preserve"> un</w:t>
+      </w:r>
+      <w:r>
+        <w:t xml:space="preserve">e </w:t>
+      </w:r>
+      <w:r>
+        <w:t xml:space="preserve">petite compagnie </w:t>
+      </w:r>
+      <w:r>
+        <w:t>d’attirer</w:t>
+      </w:r>
+      <w:r>
+        <w:t xml:space="preserve"> </w:t>
+      </w:r>
+      <w:r>
+        <w:t xml:space="preserve">de nouveaux clients. Le site web </w:t>
+      </w:r>
+      <w:r>
+        <w:t>permettra aux utilisateurs de connaitre les</w:t>
+      </w:r>
+      <w:r>
+        <w:t xml:space="preserve"> marchandises</w:t>
+      </w:r>
+      <w:r>
+        <w:t xml:space="preserve"> autres que les jeux</w:t>
+      </w:r>
+      <w:r>
+        <w:t>, connaitre</w:t>
+      </w:r>
+      <w:r>
+        <w:t xml:space="preserve"> le</w:t>
+      </w:r>
+      <w:r>
+        <w:t>s</w:t>
+      </w:r>
+      <w:r>
+        <w:t xml:space="preserve"> jeux, leurs</w:t>
+      </w:r>
+      <w:r>
+        <w:t xml:space="preserve"> prix, et </w:t>
+      </w:r>
+      <w:r>
+        <w:t>les informations</w:t>
+      </w:r>
+      <w:r>
+        <w:t xml:space="preserve"> du </w:t>
+      </w:r>
+      <w:r>
+        <w:t>magasi</w:t>
+      </w:r>
+      <w:r>
+        <w:t>n</w:t>
+      </w:r>
+      <w:r>
+        <w:t>.</w:t>
+      </w:r>
+      <w:r>
+        <w:t xml:space="preserve"> Le site contient une page </w:t>
+      </w:r>
+      <w:r>
+        <w:t>d’accueil,</w:t>
+      </w:r>
+      <w:r>
+        <w:t xml:space="preserve"> une page qui </w:t>
+      </w:r>
+      <w:r>
+        <w:t xml:space="preserve">affiche </w:t>
+      </w:r>
+      <w:r>
+        <w:t>l’information</w:t>
+      </w:r>
+      <w:r>
+        <w:t xml:space="preserve"> sur le magasin</w:t>
+      </w:r>
+      <w:r>
+        <w:t>, une page qui permet de trouver un jeu et un</w:t>
+      </w:r>
+      <w:r>
+        <w:t>e page pour se créer un compte</w:t>
+      </w:r>
+      <w:r>
+        <w:t>.</w:t>
       </w:r>
     </w:p>
+    <w:p/>
     <w:p>
       <w:pPr>
         <w:pStyle w:val="Titre2"/>
       </w:pPr>
       <w:bookmarkStart w:id="3" w:name="_Toc70666867"/>
       <w:r>
-        <w:lastRenderedPageBreak/>
         <w:t>Modèle de données logique</w:t>
       </w:r>
       <w:bookmarkEnd w:id="3"/>
+      <w:r>
+        <w:t> :</w:t>
+      </w:r>
     </w:p>
+    <w:p/>
     <w:p/>
     <w:p>
       <w:r>
         <w:rPr>
           <w:noProof/>
         </w:rPr>
+        <w:lastRenderedPageBreak/>
         <w:drawing>
           <wp:inline distT="0" distB="0" distL="0" distR="0" wp14:anchorId="33F0090A" wp14:editId="0E765559">
             <wp:extent cx="5943600" cy="2887345"/>
             <wp:effectExtent l="0" t="0" r="0" b="0"/>
-            <wp:docPr id="5" name="Picture 5" descr="A screenshot of a cell phone&#10;&#10;Description automatically generated"/>
+            <wp:docPr id="5" name="Image 5" descr="A screenshot of a cell phone&#10;&#10;Description automatically generated"/>
             <wp:cNvGraphicFramePr>
               <a:graphicFrameLocks xmlns:a="http://schemas.openxmlformats.org/drawingml/2006/main" noChangeAspect="1"/>
             </wp:cNvGraphicFramePr>
@@ -2003,7 +2202,7 @@
                     <pic:cNvPicPr/>
                   </pic:nvPicPr>
                   <pic:blipFill>
-                    <a:blip r:embed="rId10">
+                    <a:blip r:embed="rId11">
                       <a:extLst>
                         <a:ext uri="{28A0092B-C50C-407E-A947-70E740481C1C}">
                           <a14:useLocalDpi xmlns:a14="http://schemas.microsoft.com/office/drawing/2010/main" val="0"/>
@@ -2175,7 +2374,7 @@
           <wp:inline distT="0" distB="0" distL="0" distR="0" wp14:anchorId="4E7EC33A" wp14:editId="3F2D1F4F">
             <wp:extent cx="5943600" cy="4457700"/>
             <wp:effectExtent l="0" t="0" r="0" b="0"/>
-            <wp:docPr id="3" name="Picture 3" descr="A screenshot of a cell phone&#10;&#10;Description automatically generated"/>
+            <wp:docPr id="3" name="Image 3" descr="A screenshot of a cell phone&#10;&#10;Description automatically generated"/>
             <wp:cNvGraphicFramePr>
               <a:graphicFrameLocks xmlns:a="http://schemas.openxmlformats.org/drawingml/2006/main" noChangeAspect="1"/>
             </wp:cNvGraphicFramePr>
@@ -2187,7 +2386,7 @@
                     <pic:cNvPicPr/>
                   </pic:nvPicPr>
                   <pic:blipFill>
-                    <a:blip r:embed="rId11" cstate="print">
+                    <a:blip r:embed="rId12" cstate="print">
                       <a:extLst>
                         <a:ext uri="{28A0092B-C50C-407E-A947-70E740481C1C}">
                           <a14:useLocalDpi xmlns:a14="http://schemas.microsoft.com/office/drawing/2010/main" val="0"/>
@@ -2256,7 +2455,7 @@
           <wp:inline distT="0" distB="0" distL="0" distR="0" wp14:anchorId="72612D2A" wp14:editId="6896805D">
             <wp:extent cx="5943600" cy="3375025"/>
             <wp:effectExtent l="0" t="0" r="0" b="3175"/>
-            <wp:docPr id="4" name="Picture 4" descr="A screenshot of a cell phone&#10;&#10;Description automatically generated"/>
+            <wp:docPr id="4" name="Image 4" descr="A screenshot of a cell phone&#10;&#10;Description automatically generated"/>
             <wp:cNvGraphicFramePr>
               <a:graphicFrameLocks xmlns:a="http://schemas.openxmlformats.org/drawingml/2006/main" noChangeAspect="1"/>
             </wp:cNvGraphicFramePr>
@@ -2268,7 +2467,7 @@
                     <pic:cNvPicPr/>
                   </pic:nvPicPr>
                   <pic:blipFill>
-                    <a:blip r:embed="rId12" cstate="print">
+                    <a:blip r:embed="rId13" cstate="print">
                       <a:extLst>
                         <a:ext uri="{28A0092B-C50C-407E-A947-70E740481C1C}">
                           <a14:useLocalDpi xmlns:a14="http://schemas.microsoft.com/office/drawing/2010/main" val="0"/>
@@ -2375,16 +2574,37 @@
         <w:t>Référence</w:t>
       </w:r>
       <w:bookmarkEnd w:id="10"/>
+      <w:r>
+        <w:t>s :</w:t>
+      </w:r>
     </w:p>
     <w:p/>
     <w:p>
-      <w:r>
-        <w:t>Mettre ici une bibliographie et/ou la liste des sites qui vous ont inspirés.</w:t>
-      </w:r>
+      <w:hyperlink r:id="rId14" w:history="1">
+        <w:r>
+          <w:rPr>
+            <w:rStyle w:val="Hyperlien"/>
+            <w:lang w:val="en-CA"/>
+          </w:rPr>
+          <w:t xml:space="preserve">GameStop | The largest video game retailer in Canada. </w:t>
+        </w:r>
+        <w:r>
+          <w:rPr>
+            <w:rStyle w:val="Hyperlien"/>
+          </w:rPr>
+          <w:t>Play. Trade. Save. - GameStop.ca</w:t>
+        </w:r>
+      </w:hyperlink>
     </w:p>
+    <w:p/>
+    <w:p/>
     <w:sectPr>
-      <w:footerReference w:type="even" r:id="rId13"/>
-      <w:footerReference w:type="default" r:id="rId14"/>
+      <w:headerReference w:type="even" r:id="rId15"/>
+      <w:headerReference w:type="default" r:id="rId16"/>
+      <w:footerReference w:type="even" r:id="rId17"/>
+      <w:footerReference w:type="default" r:id="rId18"/>
+      <w:headerReference w:type="first" r:id="rId19"/>
+      <w:footerReference w:type="first" r:id="rId20"/>
       <w:pgSz w:w="12240" w:h="15840"/>
       <w:pgMar w:top="1440" w:right="1440" w:bottom="1440" w:left="1440" w:header="708" w:footer="708" w:gutter="0"/>
       <w:pgNumType w:start="0"/>
@@ -2411,6 +2631,9 @@
         <w:continuationSeparator/>
       </w:r>
     </w:p>
+  </w:endnote>
+  <w:endnote w:type="continuationNotice" w:id="1">
+    <w:p/>
   </w:endnote>
 </w:endnotes>
 </file>
@@ -2532,6 +2755,16 @@
 </w:ftr>
 </file>
 
+<file path=word/footer3.xml><?xml version="1.0" encoding="utf-8"?>
+<w:ftr xmlns:wpc="http://schemas.microsoft.com/office/word/2010/wordprocessingCanvas" xmlns:cx="http://schemas.microsoft.com/office/drawing/2014/chartex" xmlns:cx1="http://schemas.microsoft.com/office/drawing/2015/9/8/chartex" xmlns:cx2="http://schemas.microsoft.com/office/drawing/2015/10/21/chartex" xmlns:cx3="http://schemas.microsoft.com/office/drawing/2016/5/9/chartex" xmlns:cx4="http://schemas.microsoft.com/office/drawing/2016/5/10/chartex" xmlns:cx5="http://schemas.microsoft.com/office/drawing/2016/5/11/chartex" xmlns:cx6="http://schemas.microsoft.com/office/drawing/2016/5/12/chartex" xmlns:cx7="http://schemas.microsoft.com/office/drawing/2016/5/13/chartex" xmlns:cx8="http://schemas.microsoft.com/office/drawing/2016/5/14/chartex" xmlns:mc="http://schemas.openxmlformats.org/markup-compatibility/2006" xmlns:aink="http://schemas.microsoft.com/office/drawing/2016/ink" xmlns:am3d="http://schemas.microsoft.com/office/drawing/2017/model3d" xmlns:o="urn:schemas-microsoft-com:office:office" xmlns:oel="http://schemas.microsoft.com/office/2019/extlst" xmlns:r="http://schemas.openxmlformats.org/officeDocument/2006/relationships" xmlns:m="http://schemas.openxmlformats.org/officeDocument/2006/math" xmlns:v="urn:schemas-microsoft-com:vml" xmlns:wp14="http://schemas.microsoft.com/office/word/2010/wordprocessingDrawing" xmlns:wp="http://schemas.openxmlformats.org/drawingml/2006/wordprocessingDrawing" xmlns:w10="urn:schemas-microsoft-com:office:word" xmlns:w="http://schemas.openxmlformats.org/wordprocessingml/2006/main" xmlns:w14="http://schemas.microsoft.com/office/word/2010/wordml" xmlns:w15="http://schemas.microsoft.com/office/word/2012/wordml" xmlns:w16cex="http://schemas.microsoft.com/office/word/2018/wordml/cex" xmlns:w16cid="http://schemas.microsoft.com/office/word/2016/wordml/cid" xmlns:w16="http://schemas.microsoft.com/office/word/2018/wordml" xmlns:w16sdtdh="http://schemas.microsoft.com/office/word/2020/wordml/sdtdatahash" xmlns:w16se="http://schemas.microsoft.com/office/word/2015/wordml/symex" xmlns:wpg="http://schemas.microsoft.com/office/word/2010/wordprocessingGroup" xmlns:wpi="http://schemas.microsoft.com/office/word/2010/wordprocessingInk" xmlns:wne="http://schemas.microsoft.com/office/word/2006/wordml" xmlns:wps="http://schemas.microsoft.com/office/word/2010/wordprocessingShape" mc:Ignorable="w14 w15 w16se w16cid w16 w16cex w16sdtdh wp14">
+  <w:p>
+    <w:pPr>
+      <w:pStyle w:val="Pieddepage"/>
+    </w:pPr>
+  </w:p>
+</w:ftr>
+</file>
+
 <file path=word/footnotes.xml><?xml version="1.0" encoding="utf-8"?>
 <w:footnotes xmlns:wpc="http://schemas.microsoft.com/office/word/2010/wordprocessingCanvas" xmlns:cx="http://schemas.microsoft.com/office/drawing/2014/chartex" xmlns:cx1="http://schemas.microsoft.com/office/drawing/2015/9/8/chartex" xmlns:cx2="http://schemas.microsoft.com/office/drawing/2015/10/21/chartex" xmlns:cx3="http://schemas.microsoft.com/office/drawing/2016/5/9/chartex" xmlns:cx4="http://schemas.microsoft.com/office/drawing/2016/5/10/chartex" xmlns:cx5="http://schemas.microsoft.com/office/drawing/2016/5/11/chartex" xmlns:cx6="http://schemas.microsoft.com/office/drawing/2016/5/12/chartex" xmlns:cx7="http://schemas.microsoft.com/office/drawing/2016/5/13/chartex" xmlns:cx8="http://schemas.microsoft.com/office/drawing/2016/5/14/chartex" xmlns:mc="http://schemas.openxmlformats.org/markup-compatibility/2006" xmlns:aink="http://schemas.microsoft.com/office/drawing/2016/ink" xmlns:am3d="http://schemas.microsoft.com/office/drawing/2017/model3d" xmlns:o="urn:schemas-microsoft-com:office:office" xmlns:oel="http://schemas.microsoft.com/office/2019/extlst" xmlns:r="http://schemas.openxmlformats.org/officeDocument/2006/relationships" xmlns:m="http://schemas.openxmlformats.org/officeDocument/2006/math" xmlns:v="urn:schemas-microsoft-com:vml" xmlns:wp14="http://schemas.microsoft.com/office/word/2010/wordprocessingDrawing" xmlns:wp="http://schemas.openxmlformats.org/drawingml/2006/wordprocessingDrawing" xmlns:w10="urn:schemas-microsoft-com:office:word" xmlns:w="http://schemas.openxmlformats.org/wordprocessingml/2006/main" xmlns:w14="http://schemas.microsoft.com/office/word/2010/wordml" xmlns:w15="http://schemas.microsoft.com/office/word/2012/wordml" xmlns:w16cex="http://schemas.microsoft.com/office/word/2018/wordml/cex" xmlns:w16cid="http://schemas.microsoft.com/office/word/2016/wordml/cid" xmlns:w16="http://schemas.microsoft.com/office/word/2018/wordml" xmlns:w16sdtdh="http://schemas.microsoft.com/office/word/2020/wordml/sdtdatahash" xmlns:w16se="http://schemas.microsoft.com/office/word/2015/wordml/symex" xmlns:wpg="http://schemas.microsoft.com/office/word/2010/wordprocessingGroup" xmlns:wpi="http://schemas.microsoft.com/office/word/2010/wordprocessingInk" xmlns:wne="http://schemas.microsoft.com/office/word/2006/wordml" xmlns:wps="http://schemas.microsoft.com/office/word/2010/wordprocessingShape" mc:Ignorable="w14 w15 w16se w16cid w16 w16cex w16sdtdh wp14">
   <w:footnote w:type="separator" w:id="-1">
@@ -2548,7 +2781,44 @@
       </w:r>
     </w:p>
   </w:footnote>
+  <w:footnote w:type="continuationNotice" w:id="1">
+    <w:p/>
+  </w:footnote>
 </w:footnotes>
+</file>
+
+<file path=word/header1.xml><?xml version="1.0" encoding="utf-8"?>
+<w:hdr xmlns:wpc="http://schemas.microsoft.com/office/word/2010/wordprocessingCanvas" xmlns:cx="http://schemas.microsoft.com/office/drawing/2014/chartex" xmlns:cx1="http://schemas.microsoft.com/office/drawing/2015/9/8/chartex" xmlns:cx2="http://schemas.microsoft.com/office/drawing/2015/10/21/chartex" xmlns:cx3="http://schemas.microsoft.com/office/drawing/2016/5/9/chartex" xmlns:cx4="http://schemas.microsoft.com/office/drawing/2016/5/10/chartex" xmlns:cx5="http://schemas.microsoft.com/office/drawing/2016/5/11/chartex" xmlns:cx6="http://schemas.microsoft.com/office/drawing/2016/5/12/chartex" xmlns:cx7="http://schemas.microsoft.com/office/drawing/2016/5/13/chartex" xmlns:cx8="http://schemas.microsoft.com/office/drawing/2016/5/14/chartex" xmlns:mc="http://schemas.openxmlformats.org/markup-compatibility/2006" xmlns:aink="http://schemas.microsoft.com/office/drawing/2016/ink" xmlns:am3d="http://schemas.microsoft.com/office/drawing/2017/model3d" xmlns:o="urn:schemas-microsoft-com:office:office" xmlns:oel="http://schemas.microsoft.com/office/2019/extlst" xmlns:r="http://schemas.openxmlformats.org/officeDocument/2006/relationships" xmlns:m="http://schemas.openxmlformats.org/officeDocument/2006/math" xmlns:v="urn:schemas-microsoft-com:vml" xmlns:wp14="http://schemas.microsoft.com/office/word/2010/wordprocessingDrawing" xmlns:wp="http://schemas.openxmlformats.org/drawingml/2006/wordprocessingDrawing" xmlns:w10="urn:schemas-microsoft-com:office:word" xmlns:w="http://schemas.openxmlformats.org/wordprocessingml/2006/main" xmlns:w14="http://schemas.microsoft.com/office/word/2010/wordml" xmlns:w15="http://schemas.microsoft.com/office/word/2012/wordml" xmlns:w16cex="http://schemas.microsoft.com/office/word/2018/wordml/cex" xmlns:w16cid="http://schemas.microsoft.com/office/word/2016/wordml/cid" xmlns:w16="http://schemas.microsoft.com/office/word/2018/wordml" xmlns:w16sdtdh="http://schemas.microsoft.com/office/word/2020/wordml/sdtdatahash" xmlns:w16se="http://schemas.microsoft.com/office/word/2015/wordml/symex" xmlns:wpg="http://schemas.microsoft.com/office/word/2010/wordprocessingGroup" xmlns:wpi="http://schemas.microsoft.com/office/word/2010/wordprocessingInk" xmlns:wne="http://schemas.microsoft.com/office/word/2006/wordml" xmlns:wps="http://schemas.microsoft.com/office/word/2010/wordprocessingShape" mc:Ignorable="w14 w15 w16se w16cid w16 w16cex w16sdtdh wp14">
+  <w:p>
+    <w:pPr>
+      <w:pStyle w:val="En-tte"/>
+    </w:pPr>
+  </w:p>
+</w:hdr>
+</file>
+
+<file path=word/header2.xml><?xml version="1.0" encoding="utf-8"?>
+<w:hdr xmlns:wpc="http://schemas.microsoft.com/office/word/2010/wordprocessingCanvas" xmlns:cx="http://schemas.microsoft.com/office/drawing/2014/chartex" xmlns:cx1="http://schemas.microsoft.com/office/drawing/2015/9/8/chartex" xmlns:cx2="http://schemas.microsoft.com/office/drawing/2015/10/21/chartex" xmlns:cx3="http://schemas.microsoft.com/office/drawing/2016/5/9/chartex" xmlns:cx4="http://schemas.microsoft.com/office/drawing/2016/5/10/chartex" xmlns:cx5="http://schemas.microsoft.com/office/drawing/2016/5/11/chartex" xmlns:cx6="http://schemas.microsoft.com/office/drawing/2016/5/12/chartex" xmlns:cx7="http://schemas.microsoft.com/office/drawing/2016/5/13/chartex" xmlns:cx8="http://schemas.microsoft.com/office/drawing/2016/5/14/chartex" xmlns:mc="http://schemas.openxmlformats.org/markup-compatibility/2006" xmlns:aink="http://schemas.microsoft.com/office/drawing/2016/ink" xmlns:am3d="http://schemas.microsoft.com/office/drawing/2017/model3d" xmlns:o="urn:schemas-microsoft-com:office:office" xmlns:oel="http://schemas.microsoft.com/office/2019/extlst" xmlns:r="http://schemas.openxmlformats.org/officeDocument/2006/relationships" xmlns:m="http://schemas.openxmlformats.org/officeDocument/2006/math" xmlns:v="urn:schemas-microsoft-com:vml" xmlns:wp14="http://schemas.microsoft.com/office/word/2010/wordprocessingDrawing" xmlns:wp="http://schemas.openxmlformats.org/drawingml/2006/wordprocessingDrawing" xmlns:w10="urn:schemas-microsoft-com:office:word" xmlns:w="http://schemas.openxmlformats.org/wordprocessingml/2006/main" xmlns:w14="http://schemas.microsoft.com/office/word/2010/wordml" xmlns:w15="http://schemas.microsoft.com/office/word/2012/wordml" xmlns:w16cex="http://schemas.microsoft.com/office/word/2018/wordml/cex" xmlns:w16cid="http://schemas.microsoft.com/office/word/2016/wordml/cid" xmlns:w16="http://schemas.microsoft.com/office/word/2018/wordml" xmlns:w16sdtdh="http://schemas.microsoft.com/office/word/2020/wordml/sdtdatahash" xmlns:w16se="http://schemas.microsoft.com/office/word/2015/wordml/symex" xmlns:wpg="http://schemas.microsoft.com/office/word/2010/wordprocessingGroup" xmlns:wpi="http://schemas.microsoft.com/office/word/2010/wordprocessingInk" xmlns:wne="http://schemas.microsoft.com/office/word/2006/wordml" xmlns:wps="http://schemas.microsoft.com/office/word/2010/wordprocessingShape" mc:Ignorable="w14 w15 w16se w16cid w16 w16cex w16sdtdh wp14">
+  <w:p>
+    <w:pPr>
+      <w:pStyle w:val="En-tte"/>
+    </w:pPr>
+  </w:p>
+</w:hdr>
+</file>
+
+<file path=word/header3.xml><?xml version="1.0" encoding="utf-8"?>
+<w:hdr xmlns:wpc="http://schemas.microsoft.com/office/word/2010/wordprocessingCanvas" xmlns:cx="http://schemas.microsoft.com/office/drawing/2014/chartex" xmlns:cx1="http://schemas.microsoft.com/office/drawing/2015/9/8/chartex" xmlns:cx2="http://schemas.microsoft.com/office/drawing/2015/10/21/chartex" xmlns:cx3="http://schemas.microsoft.com/office/drawing/2016/5/9/chartex" xmlns:cx4="http://schemas.microsoft.com/office/drawing/2016/5/10/chartex" xmlns:cx5="http://schemas.microsoft.com/office/drawing/2016/5/11/chartex" xmlns:cx6="http://schemas.microsoft.com/office/drawing/2016/5/12/chartex" xmlns:cx7="http://schemas.microsoft.com/office/drawing/2016/5/13/chartex" xmlns:cx8="http://schemas.microsoft.com/office/drawing/2016/5/14/chartex" xmlns:mc="http://schemas.openxmlformats.org/markup-compatibility/2006" xmlns:aink="http://schemas.microsoft.com/office/drawing/2016/ink" xmlns:am3d="http://schemas.microsoft.com/office/drawing/2017/model3d" xmlns:o="urn:schemas-microsoft-com:office:office" xmlns:oel="http://schemas.microsoft.com/office/2019/extlst" xmlns:r="http://schemas.openxmlformats.org/officeDocument/2006/relationships" xmlns:m="http://schemas.openxmlformats.org/officeDocument/2006/math" xmlns:v="urn:schemas-microsoft-com:vml" xmlns:wp14="http://schemas.microsoft.com/office/word/2010/wordprocessingDrawing" xmlns:wp="http://schemas.openxmlformats.org/drawingml/2006/wordprocessingDrawing" xmlns:w10="urn:schemas-microsoft-com:office:word" xmlns:w="http://schemas.openxmlformats.org/wordprocessingml/2006/main" xmlns:w14="http://schemas.microsoft.com/office/word/2010/wordml" xmlns:w15="http://schemas.microsoft.com/office/word/2012/wordml" xmlns:w16cex="http://schemas.microsoft.com/office/word/2018/wordml/cex" xmlns:w16cid="http://schemas.microsoft.com/office/word/2016/wordml/cid" xmlns:w16="http://schemas.microsoft.com/office/word/2018/wordml" xmlns:w16sdtdh="http://schemas.microsoft.com/office/word/2020/wordml/sdtdatahash" xmlns:w16se="http://schemas.microsoft.com/office/word/2015/wordml/symex" xmlns:wpg="http://schemas.microsoft.com/office/word/2010/wordprocessingGroup" xmlns:wpi="http://schemas.microsoft.com/office/word/2010/wordprocessingInk" xmlns:wne="http://schemas.microsoft.com/office/word/2006/wordml" xmlns:wps="http://schemas.microsoft.com/office/word/2010/wordprocessingShape" mc:Ignorable="w14 w15 w16se w16cid w16 w16cex w16sdtdh wp14">
+  <w:p>
+    <w:pPr>
+      <w:pStyle w:val="En-tte"/>
+    </w:pPr>
+  </w:p>
+</w:hdr>
+</file>
+
+<file path=word/numbering.xml><?xml version="1.0" encoding="utf-8"?>
+<w:numbering xmlns:wpc="http://schemas.microsoft.com/office/word/2010/wordprocessingCanvas" xmlns:cx="http://schemas.microsoft.com/office/drawing/2014/chartex" xmlns:cx1="http://schemas.microsoft.com/office/drawing/2015/9/8/chartex" xmlns:cx2="http://schemas.microsoft.com/office/drawing/2015/10/21/chartex" xmlns:cx3="http://schemas.microsoft.com/office/drawing/2016/5/9/chartex" xmlns:cx4="http://schemas.microsoft.com/office/drawing/2016/5/10/chartex" xmlns:cx5="http://schemas.microsoft.com/office/drawing/2016/5/11/chartex" xmlns:cx6="http://schemas.microsoft.com/office/drawing/2016/5/12/chartex" xmlns:cx7="http://schemas.microsoft.com/office/drawing/2016/5/13/chartex" xmlns:cx8="http://schemas.microsoft.com/office/drawing/2016/5/14/chartex" xmlns:mc="http://schemas.openxmlformats.org/markup-compatibility/2006" xmlns:aink="http://schemas.microsoft.com/office/drawing/2016/ink" xmlns:am3d="http://schemas.microsoft.com/office/drawing/2017/model3d" xmlns:o="urn:schemas-microsoft-com:office:office" xmlns:oel="http://schemas.microsoft.com/office/2019/extlst" xmlns:r="http://schemas.openxmlformats.org/officeDocument/2006/relationships" xmlns:m="http://schemas.openxmlformats.org/officeDocument/2006/math" xmlns:v="urn:schemas-microsoft-com:vml" xmlns:wp14="http://schemas.microsoft.com/office/word/2010/wordprocessingDrawing" xmlns:wp="http://schemas.openxmlformats.org/drawingml/2006/wordprocessingDrawing" xmlns:w10="urn:schemas-microsoft-com:office:word" xmlns:w="http://schemas.openxmlformats.org/wordprocessingml/2006/main" xmlns:w14="http://schemas.microsoft.com/office/word/2010/wordml" xmlns:w15="http://schemas.microsoft.com/office/word/2012/wordml" xmlns:w16cex="http://schemas.microsoft.com/office/word/2018/wordml/cex" xmlns:w16cid="http://schemas.microsoft.com/office/word/2016/wordml/cid" xmlns:w16="http://schemas.microsoft.com/office/word/2018/wordml" xmlns:w16sdtdh="http://schemas.microsoft.com/office/word/2020/wordml/sdtdatahash" xmlns:w16se="http://schemas.microsoft.com/office/word/2015/wordml/symex" xmlns:wpg="http://schemas.microsoft.com/office/word/2010/wordprocessingGroup" xmlns:wpi="http://schemas.microsoft.com/office/word/2010/wordprocessingInk" xmlns:wne="http://schemas.microsoft.com/office/word/2006/wordml" xmlns:wps="http://schemas.microsoft.com/office/word/2010/wordprocessingShape" mc:Ignorable="w14 w15 w16se w16cid w16 w16cex w16sdtdh wp14"/>
 </file>
 
 <file path=word/styles.xml><?xml version="1.0" encoding="utf-8"?>
@@ -3333,6 +3603,30 @@
       <w:szCs w:val="18"/>
     </w:rPr>
   </w:style>
+  <w:style w:type="paragraph" w:styleId="En-tte">
+    <w:name w:val="header"/>
+    <w:basedOn w:val="Normal"/>
+    <w:link w:val="En-tteCar"/>
+    <w:uiPriority w:val="99"/>
+    <w:unhideWhenUsed/>
+    <w:rsid w:val="00AE15D8"/>
+    <w:pPr>
+      <w:tabs>
+        <w:tab w:val="center" w:pos="4320"/>
+        <w:tab w:val="right" w:pos="8640"/>
+      </w:tabs>
+    </w:pPr>
+  </w:style>
+  <w:style w:type="character" w:customStyle="1" w:styleId="En-tteCar">
+    <w:name w:val="En-tête Car"/>
+    <w:basedOn w:val="Policepardfaut"/>
+    <w:link w:val="En-tte"/>
+    <w:uiPriority w:val="99"/>
+    <w:rsid w:val="00AE15D8"/>
+    <w:rPr>
+      <w:lang w:val="fr-CA"/>
+    </w:rPr>
+  </w:style>
 </w:styles>
 </file>
 
@@ -3634,7 +3928,7 @@
 <file path=customXml/item1.xml><?xml version="1.0" encoding="utf-8"?>
 <CoverPageProperties xmlns="http://schemas.microsoft.com/office/2006/coverPageProps">
   <PublishDate/>
-  <Abstract>Document d’analyse pour approbation du tp3</Abstract>
+  <Abstract>Document d’analyse </Abstract>
   <CompanyAddress/>
   <CompanyPhone/>
   <CompanyFax/>

</xml_diff>

<commit_message>
modification document word et version finale modele
</commit_message>
<xml_diff>
--- a/Tp3Livrable1_Christopher_RV.docx
+++ b/Tp3Livrable1_Christopher_RV.docx
@@ -1,6 +1,6 @@
 
 <file path=word/document.xml><?xml version="1.0" encoding="utf-8"?>
-<w:document xmlns:wpc="http://schemas.microsoft.com/office/word/2010/wordprocessingCanvas" xmlns:cx="http://schemas.microsoft.com/office/drawing/2014/chartex" xmlns:cx1="http://schemas.microsoft.com/office/drawing/2015/9/8/chartex" xmlns:cx2="http://schemas.microsoft.com/office/drawing/2015/10/21/chartex" xmlns:cx3="http://schemas.microsoft.com/office/drawing/2016/5/9/chartex" xmlns:cx4="http://schemas.microsoft.com/office/drawing/2016/5/10/chartex" xmlns:cx5="http://schemas.microsoft.com/office/drawing/2016/5/11/chartex" xmlns:cx6="http://schemas.microsoft.com/office/drawing/2016/5/12/chartex" xmlns:cx7="http://schemas.microsoft.com/office/drawing/2016/5/13/chartex" xmlns:cx8="http://schemas.microsoft.com/office/drawing/2016/5/14/chartex" xmlns:mc="http://schemas.openxmlformats.org/markup-compatibility/2006" xmlns:aink="http://schemas.microsoft.com/office/drawing/2016/ink" xmlns:am3d="http://schemas.microsoft.com/office/drawing/2017/model3d" xmlns:o="urn:schemas-microsoft-com:office:office" xmlns:oel="http://schemas.microsoft.com/office/2019/extlst" xmlns:r="http://schemas.openxmlformats.org/officeDocument/2006/relationships" xmlns:m="http://schemas.openxmlformats.org/officeDocument/2006/math" xmlns:v="urn:schemas-microsoft-com:vml" xmlns:wp14="http://schemas.microsoft.com/office/word/2010/wordprocessingDrawing" xmlns:wp="http://schemas.openxmlformats.org/drawingml/2006/wordprocessingDrawing" xmlns:w10="urn:schemas-microsoft-com:office:word" xmlns:w="http://schemas.openxmlformats.org/wordprocessingml/2006/main" xmlns:w14="http://schemas.microsoft.com/office/word/2010/wordml" xmlns:w15="http://schemas.microsoft.com/office/word/2012/wordml" xmlns:w16cex="http://schemas.microsoft.com/office/word/2018/wordml/cex" xmlns:w16cid="http://schemas.microsoft.com/office/word/2016/wordml/cid" xmlns:w16="http://schemas.microsoft.com/office/word/2018/wordml" xmlns:w16sdtdh="http://schemas.microsoft.com/office/word/2020/wordml/sdtdatahash" xmlns:w16se="http://schemas.microsoft.com/office/word/2015/wordml/symex" xmlns:wpg="http://schemas.microsoft.com/office/word/2010/wordprocessingGroup" xmlns:wpi="http://schemas.microsoft.com/office/word/2010/wordprocessingInk" xmlns:wne="http://schemas.microsoft.com/office/word/2006/wordml" xmlns:wps="http://schemas.microsoft.com/office/word/2010/wordprocessingShape" mc:Ignorable="w14 w15 w16se w16cid w16 w16cex w16sdtdh wp14">
+<w:document xmlns:wpc="http://schemas.microsoft.com/office/word/2010/wordprocessingCanvas" xmlns:cx="http://schemas.microsoft.com/office/drawing/2014/chartex" xmlns:cx1="http://schemas.microsoft.com/office/drawing/2015/9/8/chartex" xmlns:cx2="http://schemas.microsoft.com/office/drawing/2015/10/21/chartex" xmlns:cx3="http://schemas.microsoft.com/office/drawing/2016/5/9/chartex" xmlns:cx4="http://schemas.microsoft.com/office/drawing/2016/5/10/chartex" xmlns:cx5="http://schemas.microsoft.com/office/drawing/2016/5/11/chartex" xmlns:cx6="http://schemas.microsoft.com/office/drawing/2016/5/12/chartex" xmlns:cx7="http://schemas.microsoft.com/office/drawing/2016/5/13/chartex" xmlns:cx8="http://schemas.microsoft.com/office/drawing/2016/5/14/chartex" xmlns:mc="http://schemas.openxmlformats.org/markup-compatibility/2006" xmlns:aink="http://schemas.microsoft.com/office/drawing/2016/ink" xmlns:am3d="http://schemas.microsoft.com/office/drawing/2017/model3d" xmlns:o="urn:schemas-microsoft-com:office:office" xmlns:oel="http://schemas.microsoft.com/office/2019/extlst" xmlns:r="http://schemas.openxmlformats.org/officeDocument/2006/relationships" xmlns:m="http://schemas.openxmlformats.org/officeDocument/2006/math" xmlns:v="urn:schemas-microsoft-com:vml" xmlns:wp14="http://schemas.microsoft.com/office/word/2010/wordprocessingDrawing" xmlns:wp="http://schemas.openxmlformats.org/drawingml/2006/wordprocessingDrawing" xmlns:w10="urn:schemas-microsoft-com:office:word" xmlns:w="http://schemas.openxmlformats.org/wordprocessingml/2006/main" xmlns:w14="http://schemas.microsoft.com/office/word/2010/wordml" xmlns:w15="http://schemas.microsoft.com/office/word/2012/wordml" xmlns:w16cex="http://schemas.microsoft.com/office/word/2018/wordml/cex" xmlns:w16cid="http://schemas.microsoft.com/office/word/2016/wordml/cid" xmlns:w16="http://schemas.microsoft.com/office/word/2018/wordml" xmlns:w16du="http://schemas.microsoft.com/office/word/2023/wordml/word16du" xmlns:w16sdtdh="http://schemas.microsoft.com/office/word/2020/wordml/sdtdatahash" xmlns:w16se="http://schemas.microsoft.com/office/word/2015/wordml/symex" xmlns:wpg="http://schemas.microsoft.com/office/word/2010/wordprocessingGroup" xmlns:wpi="http://schemas.microsoft.com/office/word/2010/wordprocessingInk" xmlns:wne="http://schemas.microsoft.com/office/word/2006/wordml" xmlns:wps="http://schemas.microsoft.com/office/word/2010/wordprocessingShape" mc:Ignorable="w14 w15 w16se w16cid w16 w16cex w16sdtdh wp14">
   <w:body>
     <w:sdt>
       <w:sdtPr>
@@ -48,7 +48,7 @@
                         <pic:cNvPicPr/>
                       </pic:nvPicPr>
                       <pic:blipFill>
-                        <a:blip r:embed="rId9" cstate="print">
+                        <a:blip r:embed="rId8" cstate="print">
                           <a:extLst>
                             <a:ext uri="{28A0092B-C50C-407E-A947-70E740481C1C}">
                               <a14:useLocalDpi xmlns:a14="http://schemas.microsoft.com/office/drawing/2010/main" val="0"/>
@@ -189,7 +189,7 @@
                                                     <pic:cNvPicPr/>
                                                   </pic:nvPicPr>
                                                   <pic:blipFill>
-                                                    <a:blip r:embed="rId10">
+                                                    <a:blip r:embed="rId9">
                                                       <a:extLst>
                                                         <a:ext uri="{28A0092B-C50C-407E-A947-70E740481C1C}">
                                                           <a14:useLocalDpi xmlns:a14="http://schemas.microsoft.com/office/drawing/2010/main" val="0"/>
@@ -511,6 +511,7 @@
                                           <w:lang w:val="fr-CA"/>
                                         </w:rPr>
                                       </w:pPr>
+                                      <w:proofErr w:type="gramStart"/>
                                       <w:r>
                                         <w:rPr>
                                           <w:lang w:val="fr-CA"/>
@@ -523,6 +524,7 @@
                                         </w:rPr>
                                         <w:t>  :</w:t>
                                       </w:r>
+                                      <w:proofErr w:type="gramEnd"/>
                                       <w:r>
                                         <w:rPr>
                                           <w:lang w:val="fr-CA"/>
@@ -674,7 +676,7 @@
                                               <pic:cNvPicPr/>
                                             </pic:nvPicPr>
                                             <pic:blipFill>
-                                              <a:blip r:embed="rId10">
+                                              <a:blip r:embed="rId9">
                                                 <a:extLst>
                                                   <a:ext uri="{28A0092B-C50C-407E-A947-70E740481C1C}">
                                                     <a14:useLocalDpi xmlns:a14="http://schemas.microsoft.com/office/drawing/2010/main" val="0"/>
@@ -996,6 +998,7 @@
                                     <w:lang w:val="fr-CA"/>
                                   </w:rPr>
                                 </w:pPr>
+                                <w:proofErr w:type="gramStart"/>
                                 <w:r>
                                   <w:rPr>
                                     <w:lang w:val="fr-CA"/>
@@ -1008,6 +1011,7 @@
                                   </w:rPr>
                                   <w:t>  :</w:t>
                                 </w:r>
+                                <w:proofErr w:type="gramEnd"/>
                                 <w:r>
                                   <w:rPr>
                                     <w:lang w:val="fr-CA"/>
@@ -2074,49 +2078,80 @@
         <w:t>créer un site web qui p</w:t>
       </w:r>
       <w:r>
-        <w:t xml:space="preserve">ourrait permettre </w:t>
-      </w:r>
-      <w:r>
-        <w:t>à</w:t>
-      </w:r>
-      <w:r>
-        <w:t xml:space="preserve"> un</w:t>
-      </w:r>
-      <w:r>
-        <w:t xml:space="preserve">e </w:t>
-      </w:r>
-      <w:r>
-        <w:t xml:space="preserve">petite compagnie </w:t>
-      </w:r>
-      <w:r>
-        <w:t>d’attirer</w:t>
+        <w:t xml:space="preserve">ourrait </w:t>
+      </w:r>
+      <w:r>
+        <w:t xml:space="preserve">attirer </w:t>
+      </w:r>
+      <w:r>
+        <w:t>des personnes vers de petits magasins</w:t>
       </w:r>
       <w:r>
         <w:t xml:space="preserve"> </w:t>
       </w:r>
       <w:r>
-        <w:t xml:space="preserve">de nouveaux clients. Le site web </w:t>
-      </w:r>
-      <w:r>
-        <w:t>permettra aux utilisateurs de connaitre les</w:t>
-      </w:r>
-      <w:r>
-        <w:t xml:space="preserve"> marchandises</w:t>
-      </w:r>
-      <w:r>
-        <w:t xml:space="preserve"> autres que les jeux</w:t>
-      </w:r>
-      <w:r>
-        <w:t>, connaitre</w:t>
-      </w:r>
-      <w:r>
-        <w:t xml:space="preserve"> le</w:t>
+        <w:t xml:space="preserve">de jeux </w:t>
+      </w:r>
+      <w:proofErr w:type="spellStart"/>
+      <w:proofErr w:type="gramStart"/>
+      <w:r>
+        <w:t>vid</w:t>
+      </w:r>
+      <w:r>
+        <w:t>é</w:t>
+      </w:r>
+      <w:r>
+        <w:t>os</w:t>
+      </w:r>
+      <w:proofErr w:type="spellEnd"/>
+      <w:proofErr w:type="gramEnd"/>
+      <w:r>
+        <w:t xml:space="preserve">. </w:t>
+      </w:r>
+      <w:r>
+        <w:t>Le site donne plusieurs informations</w:t>
+      </w:r>
+      <w:r>
+        <w:t xml:space="preserve"> </w:t>
+      </w:r>
+      <w:r>
+        <w:t>sur un magasin tel</w:t>
+      </w:r>
+      <w:r>
+        <w:t>les</w:t>
+      </w:r>
+      <w:r>
+        <w:t xml:space="preserve"> que </w:t>
+      </w:r>
+      <w:r>
+        <w:t xml:space="preserve">la </w:t>
+      </w:r>
+      <w:r>
+        <w:t>marchandise</w:t>
+      </w:r>
+      <w:r>
+        <w:t xml:space="preserve"> autre que les jeux</w:t>
+      </w:r>
+      <w:r>
+        <w:t xml:space="preserve">, </w:t>
+      </w:r>
+      <w:r>
+        <w:t>le</w:t>
       </w:r>
       <w:r>
         <w:t>s</w:t>
       </w:r>
       <w:r>
-        <w:t xml:space="preserve"> jeux, leurs</w:t>
+        <w:t xml:space="preserve"> </w:t>
+      </w:r>
+      <w:r>
+        <w:t>jeux</w:t>
+      </w:r>
+      <w:r>
+        <w:t>,</w:t>
+      </w:r>
+      <w:r>
+        <w:t xml:space="preserve"> leurs</w:t>
       </w:r>
       <w:r>
         <w:t xml:space="preserve"> prix, et </w:t>
@@ -2152,10 +2187,13 @@
         <w:t>l’information</w:t>
       </w:r>
       <w:r>
-        <w:t xml:space="preserve"> sur le magasin</w:t>
-      </w:r>
-      <w:r>
-        <w:t>, une page qui permet de trouver un jeu et un</w:t>
+        <w:t xml:space="preserve"> sur le magasi</w:t>
+      </w:r>
+      <w:r>
+        <w:t>n</w:t>
+      </w:r>
+      <w:r>
+        <w:t xml:space="preserve"> et un</w:t>
       </w:r>
       <w:r>
         <w:t>e page pour se créer un compte</w:t>
@@ -2202,7 +2240,7 @@
                     <pic:cNvPicPr/>
                   </pic:nvPicPr>
                   <pic:blipFill>
-                    <a:blip r:embed="rId11">
+                    <a:blip r:embed="rId10">
                       <a:extLst>
                         <a:ext uri="{28A0092B-C50C-407E-A947-70E740481C1C}">
                           <a14:useLocalDpi xmlns:a14="http://schemas.microsoft.com/office/drawing/2010/main" val="0"/>
@@ -2386,7 +2424,7 @@
                     <pic:cNvPicPr/>
                   </pic:nvPicPr>
                   <pic:blipFill>
-                    <a:blip r:embed="rId12" cstate="print">
+                    <a:blip r:embed="rId11" cstate="print">
                       <a:extLst>
                         <a:ext uri="{28A0092B-C50C-407E-A947-70E740481C1C}">
                           <a14:useLocalDpi xmlns:a14="http://schemas.microsoft.com/office/drawing/2010/main" val="0"/>
@@ -2467,7 +2505,7 @@
                     <pic:cNvPicPr/>
                   </pic:nvPicPr>
                   <pic:blipFill>
-                    <a:blip r:embed="rId13" cstate="print">
+                    <a:blip r:embed="rId12" cstate="print">
                       <a:extLst>
                         <a:ext uri="{28A0092B-C50C-407E-A947-70E740481C1C}">
                           <a14:useLocalDpi xmlns:a14="http://schemas.microsoft.com/office/drawing/2010/main" val="0"/>
@@ -2568,19 +2606,44 @@
     <w:p>
       <w:pPr>
         <w:pStyle w:val="Titre2"/>
+        <w:rPr>
+          <w:lang w:val="en-CA"/>
+        </w:rPr>
       </w:pPr>
       <w:bookmarkStart w:id="10" w:name="_Toc70666872"/>
-      <w:r>
+      <w:proofErr w:type="spellStart"/>
+      <w:proofErr w:type="gramStart"/>
+      <w:r>
+        <w:rPr>
+          <w:lang w:val="en-CA"/>
+        </w:rPr>
         <w:t>Référence</w:t>
       </w:r>
       <w:bookmarkEnd w:id="10"/>
       <w:r>
-        <w:t>s :</w:t>
-      </w:r>
+        <w:rPr>
+          <w:lang w:val="en-CA"/>
+        </w:rPr>
+        <w:t>s</w:t>
+      </w:r>
+      <w:proofErr w:type="spellEnd"/>
+      <w:r>
+        <w:rPr>
+          <w:lang w:val="en-CA"/>
+        </w:rPr>
+        <w:t> :</w:t>
+      </w:r>
+      <w:proofErr w:type="gramEnd"/>
     </w:p>
-    <w:p/>
     <w:p>
-      <w:hyperlink r:id="rId14" w:history="1">
+      <w:pPr>
+        <w:rPr>
+          <w:lang w:val="en-CA"/>
+        </w:rPr>
+      </w:pPr>
+    </w:p>
+    <w:p>
+      <w:hyperlink r:id="rId13" w:history="1">
         <w:r>
           <w:rPr>
             <w:rStyle w:val="Hyperlien"/>
@@ -2599,12 +2662,8 @@
     <w:p/>
     <w:p/>
     <w:sectPr>
-      <w:headerReference w:type="even" r:id="rId15"/>
-      <w:headerReference w:type="default" r:id="rId16"/>
-      <w:footerReference w:type="even" r:id="rId17"/>
-      <w:footerReference w:type="default" r:id="rId18"/>
-      <w:headerReference w:type="first" r:id="rId19"/>
-      <w:footerReference w:type="first" r:id="rId20"/>
+      <w:footerReference w:type="even" r:id="rId14"/>
+      <w:footerReference w:type="default" r:id="rId15"/>
       <w:pgSz w:w="12240" w:h="15840"/>
       <w:pgMar w:top="1440" w:right="1440" w:bottom="1440" w:left="1440" w:header="708" w:footer="708" w:gutter="0"/>
       <w:pgNumType w:start="0"/>
@@ -2617,7 +2676,7 @@
 </file>
 
 <file path=word/endnotes.xml><?xml version="1.0" encoding="utf-8"?>
-<w:endnotes xmlns:wpc="http://schemas.microsoft.com/office/word/2010/wordprocessingCanvas" xmlns:cx="http://schemas.microsoft.com/office/drawing/2014/chartex" xmlns:cx1="http://schemas.microsoft.com/office/drawing/2015/9/8/chartex" xmlns:cx2="http://schemas.microsoft.com/office/drawing/2015/10/21/chartex" xmlns:cx3="http://schemas.microsoft.com/office/drawing/2016/5/9/chartex" xmlns:cx4="http://schemas.microsoft.com/office/drawing/2016/5/10/chartex" xmlns:cx5="http://schemas.microsoft.com/office/drawing/2016/5/11/chartex" xmlns:cx6="http://schemas.microsoft.com/office/drawing/2016/5/12/chartex" xmlns:cx7="http://schemas.microsoft.com/office/drawing/2016/5/13/chartex" xmlns:cx8="http://schemas.microsoft.com/office/drawing/2016/5/14/chartex" xmlns:mc="http://schemas.openxmlformats.org/markup-compatibility/2006" xmlns:aink="http://schemas.microsoft.com/office/drawing/2016/ink" xmlns:am3d="http://schemas.microsoft.com/office/drawing/2017/model3d" xmlns:o="urn:schemas-microsoft-com:office:office" xmlns:oel="http://schemas.microsoft.com/office/2019/extlst" xmlns:r="http://schemas.openxmlformats.org/officeDocument/2006/relationships" xmlns:m="http://schemas.openxmlformats.org/officeDocument/2006/math" xmlns:v="urn:schemas-microsoft-com:vml" xmlns:wp14="http://schemas.microsoft.com/office/word/2010/wordprocessingDrawing" xmlns:wp="http://schemas.openxmlformats.org/drawingml/2006/wordprocessingDrawing" xmlns:w10="urn:schemas-microsoft-com:office:word" xmlns:w="http://schemas.openxmlformats.org/wordprocessingml/2006/main" xmlns:w14="http://schemas.microsoft.com/office/word/2010/wordml" xmlns:w15="http://schemas.microsoft.com/office/word/2012/wordml" xmlns:w16cex="http://schemas.microsoft.com/office/word/2018/wordml/cex" xmlns:w16cid="http://schemas.microsoft.com/office/word/2016/wordml/cid" xmlns:w16="http://schemas.microsoft.com/office/word/2018/wordml" xmlns:w16sdtdh="http://schemas.microsoft.com/office/word/2020/wordml/sdtdatahash" xmlns:w16se="http://schemas.microsoft.com/office/word/2015/wordml/symex" xmlns:wpg="http://schemas.microsoft.com/office/word/2010/wordprocessingGroup" xmlns:wpi="http://schemas.microsoft.com/office/word/2010/wordprocessingInk" xmlns:wne="http://schemas.microsoft.com/office/word/2006/wordml" xmlns:wps="http://schemas.microsoft.com/office/word/2010/wordprocessingShape" mc:Ignorable="w14 w15 w16se w16cid w16 w16cex w16sdtdh wp14">
+<w:endnotes xmlns:wpc="http://schemas.microsoft.com/office/word/2010/wordprocessingCanvas" xmlns:cx="http://schemas.microsoft.com/office/drawing/2014/chartex" xmlns:cx1="http://schemas.microsoft.com/office/drawing/2015/9/8/chartex" xmlns:cx2="http://schemas.microsoft.com/office/drawing/2015/10/21/chartex" xmlns:cx3="http://schemas.microsoft.com/office/drawing/2016/5/9/chartex" xmlns:cx4="http://schemas.microsoft.com/office/drawing/2016/5/10/chartex" xmlns:cx5="http://schemas.microsoft.com/office/drawing/2016/5/11/chartex" xmlns:cx6="http://schemas.microsoft.com/office/drawing/2016/5/12/chartex" xmlns:cx7="http://schemas.microsoft.com/office/drawing/2016/5/13/chartex" xmlns:cx8="http://schemas.microsoft.com/office/drawing/2016/5/14/chartex" xmlns:mc="http://schemas.openxmlformats.org/markup-compatibility/2006" xmlns:aink="http://schemas.microsoft.com/office/drawing/2016/ink" xmlns:am3d="http://schemas.microsoft.com/office/drawing/2017/model3d" xmlns:o="urn:schemas-microsoft-com:office:office" xmlns:oel="http://schemas.microsoft.com/office/2019/extlst" xmlns:r="http://schemas.openxmlformats.org/officeDocument/2006/relationships" xmlns:m="http://schemas.openxmlformats.org/officeDocument/2006/math" xmlns:v="urn:schemas-microsoft-com:vml" xmlns:wp14="http://schemas.microsoft.com/office/word/2010/wordprocessingDrawing" xmlns:wp="http://schemas.openxmlformats.org/drawingml/2006/wordprocessingDrawing" xmlns:w10="urn:schemas-microsoft-com:office:word" xmlns:w="http://schemas.openxmlformats.org/wordprocessingml/2006/main" xmlns:w14="http://schemas.microsoft.com/office/word/2010/wordml" xmlns:w15="http://schemas.microsoft.com/office/word/2012/wordml" xmlns:w16cex="http://schemas.microsoft.com/office/word/2018/wordml/cex" xmlns:w16cid="http://schemas.microsoft.com/office/word/2016/wordml/cid" xmlns:w16="http://schemas.microsoft.com/office/word/2018/wordml" xmlns:w16du="http://schemas.microsoft.com/office/word/2023/wordml/word16du" xmlns:w16sdtdh="http://schemas.microsoft.com/office/word/2020/wordml/sdtdatahash" xmlns:w16se="http://schemas.microsoft.com/office/word/2015/wordml/symex" xmlns:wpg="http://schemas.microsoft.com/office/word/2010/wordprocessingGroup" xmlns:wpi="http://schemas.microsoft.com/office/word/2010/wordprocessingInk" xmlns:wne="http://schemas.microsoft.com/office/word/2006/wordml" xmlns:wps="http://schemas.microsoft.com/office/word/2010/wordprocessingShape" mc:Ignorable="w14 w15 w16se w16cid w16 w16cex w16sdtdh wp14">
   <w:endnote w:type="separator" w:id="-1">
     <w:p>
       <w:r>
@@ -2639,7 +2698,7 @@
 </file>
 
 <file path=word/footer1.xml><?xml version="1.0" encoding="utf-8"?>
-<w:ftr xmlns:wpc="http://schemas.microsoft.com/office/word/2010/wordprocessingCanvas" xmlns:cx="http://schemas.microsoft.com/office/drawing/2014/chartex" xmlns:cx1="http://schemas.microsoft.com/office/drawing/2015/9/8/chartex" xmlns:cx2="http://schemas.microsoft.com/office/drawing/2015/10/21/chartex" xmlns:cx3="http://schemas.microsoft.com/office/drawing/2016/5/9/chartex" xmlns:cx4="http://schemas.microsoft.com/office/drawing/2016/5/10/chartex" xmlns:cx5="http://schemas.microsoft.com/office/drawing/2016/5/11/chartex" xmlns:cx6="http://schemas.microsoft.com/office/drawing/2016/5/12/chartex" xmlns:cx7="http://schemas.microsoft.com/office/drawing/2016/5/13/chartex" xmlns:cx8="http://schemas.microsoft.com/office/drawing/2016/5/14/chartex" xmlns:mc="http://schemas.openxmlformats.org/markup-compatibility/2006" xmlns:aink="http://schemas.microsoft.com/office/drawing/2016/ink" xmlns:am3d="http://schemas.microsoft.com/office/drawing/2017/model3d" xmlns:o="urn:schemas-microsoft-com:office:office" xmlns:oel="http://schemas.microsoft.com/office/2019/extlst" xmlns:r="http://schemas.openxmlformats.org/officeDocument/2006/relationships" xmlns:m="http://schemas.openxmlformats.org/officeDocument/2006/math" xmlns:v="urn:schemas-microsoft-com:vml" xmlns:wp14="http://schemas.microsoft.com/office/word/2010/wordprocessingDrawing" xmlns:wp="http://schemas.openxmlformats.org/drawingml/2006/wordprocessingDrawing" xmlns:w10="urn:schemas-microsoft-com:office:word" xmlns:w="http://schemas.openxmlformats.org/wordprocessingml/2006/main" xmlns:w14="http://schemas.microsoft.com/office/word/2010/wordml" xmlns:w15="http://schemas.microsoft.com/office/word/2012/wordml" xmlns:w16cex="http://schemas.microsoft.com/office/word/2018/wordml/cex" xmlns:w16cid="http://schemas.microsoft.com/office/word/2016/wordml/cid" xmlns:w16="http://schemas.microsoft.com/office/word/2018/wordml" xmlns:w16sdtdh="http://schemas.microsoft.com/office/word/2020/wordml/sdtdatahash" xmlns:w16se="http://schemas.microsoft.com/office/word/2015/wordml/symex" xmlns:wpg="http://schemas.microsoft.com/office/word/2010/wordprocessingGroup" xmlns:wpi="http://schemas.microsoft.com/office/word/2010/wordprocessingInk" xmlns:wne="http://schemas.microsoft.com/office/word/2006/wordml" xmlns:wps="http://schemas.microsoft.com/office/word/2010/wordprocessingShape" mc:Ignorable="w14 w15 w16se w16cid w16 w16cex w16sdtdh wp14">
+<w:ftr xmlns:wpc="http://schemas.microsoft.com/office/word/2010/wordprocessingCanvas" xmlns:cx="http://schemas.microsoft.com/office/drawing/2014/chartex" xmlns:cx1="http://schemas.microsoft.com/office/drawing/2015/9/8/chartex" xmlns:cx2="http://schemas.microsoft.com/office/drawing/2015/10/21/chartex" xmlns:cx3="http://schemas.microsoft.com/office/drawing/2016/5/9/chartex" xmlns:cx4="http://schemas.microsoft.com/office/drawing/2016/5/10/chartex" xmlns:cx5="http://schemas.microsoft.com/office/drawing/2016/5/11/chartex" xmlns:cx6="http://schemas.microsoft.com/office/drawing/2016/5/12/chartex" xmlns:cx7="http://schemas.microsoft.com/office/drawing/2016/5/13/chartex" xmlns:cx8="http://schemas.microsoft.com/office/drawing/2016/5/14/chartex" xmlns:mc="http://schemas.openxmlformats.org/markup-compatibility/2006" xmlns:aink="http://schemas.microsoft.com/office/drawing/2016/ink" xmlns:am3d="http://schemas.microsoft.com/office/drawing/2017/model3d" xmlns:o="urn:schemas-microsoft-com:office:office" xmlns:oel="http://schemas.microsoft.com/office/2019/extlst" xmlns:r="http://schemas.openxmlformats.org/officeDocument/2006/relationships" xmlns:m="http://schemas.openxmlformats.org/officeDocument/2006/math" xmlns:v="urn:schemas-microsoft-com:vml" xmlns:wp14="http://schemas.microsoft.com/office/word/2010/wordprocessingDrawing" xmlns:wp="http://schemas.openxmlformats.org/drawingml/2006/wordprocessingDrawing" xmlns:w10="urn:schemas-microsoft-com:office:word" xmlns:w="http://schemas.openxmlformats.org/wordprocessingml/2006/main" xmlns:w14="http://schemas.microsoft.com/office/word/2010/wordml" xmlns:w15="http://schemas.microsoft.com/office/word/2012/wordml" xmlns:w16cex="http://schemas.microsoft.com/office/word/2018/wordml/cex" xmlns:w16cid="http://schemas.microsoft.com/office/word/2016/wordml/cid" xmlns:w16="http://schemas.microsoft.com/office/word/2018/wordml" xmlns:w16du="http://schemas.microsoft.com/office/word/2023/wordml/word16du" xmlns:w16sdtdh="http://schemas.microsoft.com/office/word/2020/wordml/sdtdatahash" xmlns:w16se="http://schemas.microsoft.com/office/word/2015/wordml/symex" xmlns:wpg="http://schemas.microsoft.com/office/word/2010/wordprocessingGroup" xmlns:wpi="http://schemas.microsoft.com/office/word/2010/wordprocessingInk" xmlns:wne="http://schemas.microsoft.com/office/word/2006/wordml" xmlns:wps="http://schemas.microsoft.com/office/word/2010/wordprocessingShape" mc:Ignorable="w14 w15 w16se w16cid w16 w16cex w16sdtdh wp14">
   <w:sdt>
     <w:sdtPr>
       <w:rPr>
@@ -2676,6 +2735,19 @@
           <w:rPr>
             <w:rStyle w:val="Numrodepage"/>
           </w:rPr>
+          <w:fldChar w:fldCharType="separate"/>
+        </w:r>
+        <w:r>
+          <w:rPr>
+            <w:rStyle w:val="Numrodepage"/>
+            <w:noProof/>
+          </w:rPr>
+          <w:t>2</w:t>
+        </w:r>
+        <w:r>
+          <w:rPr>
+            <w:rStyle w:val="Numrodepage"/>
+          </w:rPr>
           <w:fldChar w:fldCharType="end"/>
         </w:r>
       </w:p>
@@ -2691,7 +2763,7 @@
 </file>
 
 <file path=word/footer2.xml><?xml version="1.0" encoding="utf-8"?>
-<w:ftr xmlns:wpc="http://schemas.microsoft.com/office/word/2010/wordprocessingCanvas" xmlns:cx="http://schemas.microsoft.com/office/drawing/2014/chartex" xmlns:cx1="http://schemas.microsoft.com/office/drawing/2015/9/8/chartex" xmlns:cx2="http://schemas.microsoft.com/office/drawing/2015/10/21/chartex" xmlns:cx3="http://schemas.microsoft.com/office/drawing/2016/5/9/chartex" xmlns:cx4="http://schemas.microsoft.com/office/drawing/2016/5/10/chartex" xmlns:cx5="http://schemas.microsoft.com/office/drawing/2016/5/11/chartex" xmlns:cx6="http://schemas.microsoft.com/office/drawing/2016/5/12/chartex" xmlns:cx7="http://schemas.microsoft.com/office/drawing/2016/5/13/chartex" xmlns:cx8="http://schemas.microsoft.com/office/drawing/2016/5/14/chartex" xmlns:mc="http://schemas.openxmlformats.org/markup-compatibility/2006" xmlns:aink="http://schemas.microsoft.com/office/drawing/2016/ink" xmlns:am3d="http://schemas.microsoft.com/office/drawing/2017/model3d" xmlns:o="urn:schemas-microsoft-com:office:office" xmlns:oel="http://schemas.microsoft.com/office/2019/extlst" xmlns:r="http://schemas.openxmlformats.org/officeDocument/2006/relationships" xmlns:m="http://schemas.openxmlformats.org/officeDocument/2006/math" xmlns:v="urn:schemas-microsoft-com:vml" xmlns:wp14="http://schemas.microsoft.com/office/word/2010/wordprocessingDrawing" xmlns:wp="http://schemas.openxmlformats.org/drawingml/2006/wordprocessingDrawing" xmlns:w10="urn:schemas-microsoft-com:office:word" xmlns:w="http://schemas.openxmlformats.org/wordprocessingml/2006/main" xmlns:w14="http://schemas.microsoft.com/office/word/2010/wordml" xmlns:w15="http://schemas.microsoft.com/office/word/2012/wordml" xmlns:w16cex="http://schemas.microsoft.com/office/word/2018/wordml/cex" xmlns:w16cid="http://schemas.microsoft.com/office/word/2016/wordml/cid" xmlns:w16="http://schemas.microsoft.com/office/word/2018/wordml" xmlns:w16sdtdh="http://schemas.microsoft.com/office/word/2020/wordml/sdtdatahash" xmlns:w16se="http://schemas.microsoft.com/office/word/2015/wordml/symex" xmlns:wpg="http://schemas.microsoft.com/office/word/2010/wordprocessingGroup" xmlns:wpi="http://schemas.microsoft.com/office/word/2010/wordprocessingInk" xmlns:wne="http://schemas.microsoft.com/office/word/2006/wordml" xmlns:wps="http://schemas.microsoft.com/office/word/2010/wordprocessingShape" mc:Ignorable="w14 w15 w16se w16cid w16 w16cex w16sdtdh wp14">
+<w:ftr xmlns:wpc="http://schemas.microsoft.com/office/word/2010/wordprocessingCanvas" xmlns:cx="http://schemas.microsoft.com/office/drawing/2014/chartex" xmlns:cx1="http://schemas.microsoft.com/office/drawing/2015/9/8/chartex" xmlns:cx2="http://schemas.microsoft.com/office/drawing/2015/10/21/chartex" xmlns:cx3="http://schemas.microsoft.com/office/drawing/2016/5/9/chartex" xmlns:cx4="http://schemas.microsoft.com/office/drawing/2016/5/10/chartex" xmlns:cx5="http://schemas.microsoft.com/office/drawing/2016/5/11/chartex" xmlns:cx6="http://schemas.microsoft.com/office/drawing/2016/5/12/chartex" xmlns:cx7="http://schemas.microsoft.com/office/drawing/2016/5/13/chartex" xmlns:cx8="http://schemas.microsoft.com/office/drawing/2016/5/14/chartex" xmlns:mc="http://schemas.openxmlformats.org/markup-compatibility/2006" xmlns:aink="http://schemas.microsoft.com/office/drawing/2016/ink" xmlns:am3d="http://schemas.microsoft.com/office/drawing/2017/model3d" xmlns:o="urn:schemas-microsoft-com:office:office" xmlns:oel="http://schemas.microsoft.com/office/2019/extlst" xmlns:r="http://schemas.openxmlformats.org/officeDocument/2006/relationships" xmlns:m="http://schemas.openxmlformats.org/officeDocument/2006/math" xmlns:v="urn:schemas-microsoft-com:vml" xmlns:wp14="http://schemas.microsoft.com/office/word/2010/wordprocessingDrawing" xmlns:wp="http://schemas.openxmlformats.org/drawingml/2006/wordprocessingDrawing" xmlns:w10="urn:schemas-microsoft-com:office:word" xmlns:w="http://schemas.openxmlformats.org/wordprocessingml/2006/main" xmlns:w14="http://schemas.microsoft.com/office/word/2010/wordml" xmlns:w15="http://schemas.microsoft.com/office/word/2012/wordml" xmlns:w16cex="http://schemas.microsoft.com/office/word/2018/wordml/cex" xmlns:w16cid="http://schemas.microsoft.com/office/word/2016/wordml/cid" xmlns:w16="http://schemas.microsoft.com/office/word/2018/wordml" xmlns:w16du="http://schemas.microsoft.com/office/word/2023/wordml/word16du" xmlns:w16sdtdh="http://schemas.microsoft.com/office/word/2020/wordml/sdtdatahash" xmlns:w16se="http://schemas.microsoft.com/office/word/2015/wordml/symex" xmlns:wpg="http://schemas.microsoft.com/office/word/2010/wordprocessingGroup" xmlns:wpi="http://schemas.microsoft.com/office/word/2010/wordprocessingInk" xmlns:wne="http://schemas.microsoft.com/office/word/2006/wordml" xmlns:wps="http://schemas.microsoft.com/office/word/2010/wordprocessingShape" mc:Ignorable="w14 w15 w16se w16cid w16 w16cex w16sdtdh wp14">
   <w:sdt>
     <w:sdtPr>
       <w:rPr>
@@ -2755,18 +2827,8 @@
 </w:ftr>
 </file>
 
-<file path=word/footer3.xml><?xml version="1.0" encoding="utf-8"?>
-<w:ftr xmlns:wpc="http://schemas.microsoft.com/office/word/2010/wordprocessingCanvas" xmlns:cx="http://schemas.microsoft.com/office/drawing/2014/chartex" xmlns:cx1="http://schemas.microsoft.com/office/drawing/2015/9/8/chartex" xmlns:cx2="http://schemas.microsoft.com/office/drawing/2015/10/21/chartex" xmlns:cx3="http://schemas.microsoft.com/office/drawing/2016/5/9/chartex" xmlns:cx4="http://schemas.microsoft.com/office/drawing/2016/5/10/chartex" xmlns:cx5="http://schemas.microsoft.com/office/drawing/2016/5/11/chartex" xmlns:cx6="http://schemas.microsoft.com/office/drawing/2016/5/12/chartex" xmlns:cx7="http://schemas.microsoft.com/office/drawing/2016/5/13/chartex" xmlns:cx8="http://schemas.microsoft.com/office/drawing/2016/5/14/chartex" xmlns:mc="http://schemas.openxmlformats.org/markup-compatibility/2006" xmlns:aink="http://schemas.microsoft.com/office/drawing/2016/ink" xmlns:am3d="http://schemas.microsoft.com/office/drawing/2017/model3d" xmlns:o="urn:schemas-microsoft-com:office:office" xmlns:oel="http://schemas.microsoft.com/office/2019/extlst" xmlns:r="http://schemas.openxmlformats.org/officeDocument/2006/relationships" xmlns:m="http://schemas.openxmlformats.org/officeDocument/2006/math" xmlns:v="urn:schemas-microsoft-com:vml" xmlns:wp14="http://schemas.microsoft.com/office/word/2010/wordprocessingDrawing" xmlns:wp="http://schemas.openxmlformats.org/drawingml/2006/wordprocessingDrawing" xmlns:w10="urn:schemas-microsoft-com:office:word" xmlns:w="http://schemas.openxmlformats.org/wordprocessingml/2006/main" xmlns:w14="http://schemas.microsoft.com/office/word/2010/wordml" xmlns:w15="http://schemas.microsoft.com/office/word/2012/wordml" xmlns:w16cex="http://schemas.microsoft.com/office/word/2018/wordml/cex" xmlns:w16cid="http://schemas.microsoft.com/office/word/2016/wordml/cid" xmlns:w16="http://schemas.microsoft.com/office/word/2018/wordml" xmlns:w16sdtdh="http://schemas.microsoft.com/office/word/2020/wordml/sdtdatahash" xmlns:w16se="http://schemas.microsoft.com/office/word/2015/wordml/symex" xmlns:wpg="http://schemas.microsoft.com/office/word/2010/wordprocessingGroup" xmlns:wpi="http://schemas.microsoft.com/office/word/2010/wordprocessingInk" xmlns:wne="http://schemas.microsoft.com/office/word/2006/wordml" xmlns:wps="http://schemas.microsoft.com/office/word/2010/wordprocessingShape" mc:Ignorable="w14 w15 w16se w16cid w16 w16cex w16sdtdh wp14">
-  <w:p>
-    <w:pPr>
-      <w:pStyle w:val="Pieddepage"/>
-    </w:pPr>
-  </w:p>
-</w:ftr>
-</file>
-
 <file path=word/footnotes.xml><?xml version="1.0" encoding="utf-8"?>
-<w:footnotes xmlns:wpc="http://schemas.microsoft.com/office/word/2010/wordprocessingCanvas" xmlns:cx="http://schemas.microsoft.com/office/drawing/2014/chartex" xmlns:cx1="http://schemas.microsoft.com/office/drawing/2015/9/8/chartex" xmlns:cx2="http://schemas.microsoft.com/office/drawing/2015/10/21/chartex" xmlns:cx3="http://schemas.microsoft.com/office/drawing/2016/5/9/chartex" xmlns:cx4="http://schemas.microsoft.com/office/drawing/2016/5/10/chartex" xmlns:cx5="http://schemas.microsoft.com/office/drawing/2016/5/11/chartex" xmlns:cx6="http://schemas.microsoft.com/office/drawing/2016/5/12/chartex" xmlns:cx7="http://schemas.microsoft.com/office/drawing/2016/5/13/chartex" xmlns:cx8="http://schemas.microsoft.com/office/drawing/2016/5/14/chartex" xmlns:mc="http://schemas.openxmlformats.org/markup-compatibility/2006" xmlns:aink="http://schemas.microsoft.com/office/drawing/2016/ink" xmlns:am3d="http://schemas.microsoft.com/office/drawing/2017/model3d" xmlns:o="urn:schemas-microsoft-com:office:office" xmlns:oel="http://schemas.microsoft.com/office/2019/extlst" xmlns:r="http://schemas.openxmlformats.org/officeDocument/2006/relationships" xmlns:m="http://schemas.openxmlformats.org/officeDocument/2006/math" xmlns:v="urn:schemas-microsoft-com:vml" xmlns:wp14="http://schemas.microsoft.com/office/word/2010/wordprocessingDrawing" xmlns:wp="http://schemas.openxmlformats.org/drawingml/2006/wordprocessingDrawing" xmlns:w10="urn:schemas-microsoft-com:office:word" xmlns:w="http://schemas.openxmlformats.org/wordprocessingml/2006/main" xmlns:w14="http://schemas.microsoft.com/office/word/2010/wordml" xmlns:w15="http://schemas.microsoft.com/office/word/2012/wordml" xmlns:w16cex="http://schemas.microsoft.com/office/word/2018/wordml/cex" xmlns:w16cid="http://schemas.microsoft.com/office/word/2016/wordml/cid" xmlns:w16="http://schemas.microsoft.com/office/word/2018/wordml" xmlns:w16sdtdh="http://schemas.microsoft.com/office/word/2020/wordml/sdtdatahash" xmlns:w16se="http://schemas.microsoft.com/office/word/2015/wordml/symex" xmlns:wpg="http://schemas.microsoft.com/office/word/2010/wordprocessingGroup" xmlns:wpi="http://schemas.microsoft.com/office/word/2010/wordprocessingInk" xmlns:wne="http://schemas.microsoft.com/office/word/2006/wordml" xmlns:wps="http://schemas.microsoft.com/office/word/2010/wordprocessingShape" mc:Ignorable="w14 w15 w16se w16cid w16 w16cex w16sdtdh wp14">
+<w:footnotes xmlns:wpc="http://schemas.microsoft.com/office/word/2010/wordprocessingCanvas" xmlns:cx="http://schemas.microsoft.com/office/drawing/2014/chartex" xmlns:cx1="http://schemas.microsoft.com/office/drawing/2015/9/8/chartex" xmlns:cx2="http://schemas.microsoft.com/office/drawing/2015/10/21/chartex" xmlns:cx3="http://schemas.microsoft.com/office/drawing/2016/5/9/chartex" xmlns:cx4="http://schemas.microsoft.com/office/drawing/2016/5/10/chartex" xmlns:cx5="http://schemas.microsoft.com/office/drawing/2016/5/11/chartex" xmlns:cx6="http://schemas.microsoft.com/office/drawing/2016/5/12/chartex" xmlns:cx7="http://schemas.microsoft.com/office/drawing/2016/5/13/chartex" xmlns:cx8="http://schemas.microsoft.com/office/drawing/2016/5/14/chartex" xmlns:mc="http://schemas.openxmlformats.org/markup-compatibility/2006" xmlns:aink="http://schemas.microsoft.com/office/drawing/2016/ink" xmlns:am3d="http://schemas.microsoft.com/office/drawing/2017/model3d" xmlns:o="urn:schemas-microsoft-com:office:office" xmlns:oel="http://schemas.microsoft.com/office/2019/extlst" xmlns:r="http://schemas.openxmlformats.org/officeDocument/2006/relationships" xmlns:m="http://schemas.openxmlformats.org/officeDocument/2006/math" xmlns:v="urn:schemas-microsoft-com:vml" xmlns:wp14="http://schemas.microsoft.com/office/word/2010/wordprocessingDrawing" xmlns:wp="http://schemas.openxmlformats.org/drawingml/2006/wordprocessingDrawing" xmlns:w10="urn:schemas-microsoft-com:office:word" xmlns:w="http://schemas.openxmlformats.org/wordprocessingml/2006/main" xmlns:w14="http://schemas.microsoft.com/office/word/2010/wordml" xmlns:w15="http://schemas.microsoft.com/office/word/2012/wordml" xmlns:w16cex="http://schemas.microsoft.com/office/word/2018/wordml/cex" xmlns:w16cid="http://schemas.microsoft.com/office/word/2016/wordml/cid" xmlns:w16="http://schemas.microsoft.com/office/word/2018/wordml" xmlns:w16du="http://schemas.microsoft.com/office/word/2023/wordml/word16du" xmlns:w16sdtdh="http://schemas.microsoft.com/office/word/2020/wordml/sdtdatahash" xmlns:w16se="http://schemas.microsoft.com/office/word/2015/wordml/symex" xmlns:wpg="http://schemas.microsoft.com/office/word/2010/wordprocessingGroup" xmlns:wpi="http://schemas.microsoft.com/office/word/2010/wordprocessingInk" xmlns:wne="http://schemas.microsoft.com/office/word/2006/wordml" xmlns:wps="http://schemas.microsoft.com/office/word/2010/wordprocessingShape" mc:Ignorable="w14 w15 w16se w16cid w16 w16cex w16sdtdh wp14">
   <w:footnote w:type="separator" w:id="-1">
     <w:p>
       <w:r>
@@ -2785,40 +2847,6 @@
     <w:p/>
   </w:footnote>
 </w:footnotes>
-</file>
-
-<file path=word/header1.xml><?xml version="1.0" encoding="utf-8"?>
-<w:hdr xmlns:wpc="http://schemas.microsoft.com/office/word/2010/wordprocessingCanvas" xmlns:cx="http://schemas.microsoft.com/office/drawing/2014/chartex" xmlns:cx1="http://schemas.microsoft.com/office/drawing/2015/9/8/chartex" xmlns:cx2="http://schemas.microsoft.com/office/drawing/2015/10/21/chartex" xmlns:cx3="http://schemas.microsoft.com/office/drawing/2016/5/9/chartex" xmlns:cx4="http://schemas.microsoft.com/office/drawing/2016/5/10/chartex" xmlns:cx5="http://schemas.microsoft.com/office/drawing/2016/5/11/chartex" xmlns:cx6="http://schemas.microsoft.com/office/drawing/2016/5/12/chartex" xmlns:cx7="http://schemas.microsoft.com/office/drawing/2016/5/13/chartex" xmlns:cx8="http://schemas.microsoft.com/office/drawing/2016/5/14/chartex" xmlns:mc="http://schemas.openxmlformats.org/markup-compatibility/2006" xmlns:aink="http://schemas.microsoft.com/office/drawing/2016/ink" xmlns:am3d="http://schemas.microsoft.com/office/drawing/2017/model3d" xmlns:o="urn:schemas-microsoft-com:office:office" xmlns:oel="http://schemas.microsoft.com/office/2019/extlst" xmlns:r="http://schemas.openxmlformats.org/officeDocument/2006/relationships" xmlns:m="http://schemas.openxmlformats.org/officeDocument/2006/math" xmlns:v="urn:schemas-microsoft-com:vml" xmlns:wp14="http://schemas.microsoft.com/office/word/2010/wordprocessingDrawing" xmlns:wp="http://schemas.openxmlformats.org/drawingml/2006/wordprocessingDrawing" xmlns:w10="urn:schemas-microsoft-com:office:word" xmlns:w="http://schemas.openxmlformats.org/wordprocessingml/2006/main" xmlns:w14="http://schemas.microsoft.com/office/word/2010/wordml" xmlns:w15="http://schemas.microsoft.com/office/word/2012/wordml" xmlns:w16cex="http://schemas.microsoft.com/office/word/2018/wordml/cex" xmlns:w16cid="http://schemas.microsoft.com/office/word/2016/wordml/cid" xmlns:w16="http://schemas.microsoft.com/office/word/2018/wordml" xmlns:w16sdtdh="http://schemas.microsoft.com/office/word/2020/wordml/sdtdatahash" xmlns:w16se="http://schemas.microsoft.com/office/word/2015/wordml/symex" xmlns:wpg="http://schemas.microsoft.com/office/word/2010/wordprocessingGroup" xmlns:wpi="http://schemas.microsoft.com/office/word/2010/wordprocessingInk" xmlns:wne="http://schemas.microsoft.com/office/word/2006/wordml" xmlns:wps="http://schemas.microsoft.com/office/word/2010/wordprocessingShape" mc:Ignorable="w14 w15 w16se w16cid w16 w16cex w16sdtdh wp14">
-  <w:p>
-    <w:pPr>
-      <w:pStyle w:val="En-tte"/>
-    </w:pPr>
-  </w:p>
-</w:hdr>
-</file>
-
-<file path=word/header2.xml><?xml version="1.0" encoding="utf-8"?>
-<w:hdr xmlns:wpc="http://schemas.microsoft.com/office/word/2010/wordprocessingCanvas" xmlns:cx="http://schemas.microsoft.com/office/drawing/2014/chartex" xmlns:cx1="http://schemas.microsoft.com/office/drawing/2015/9/8/chartex" xmlns:cx2="http://schemas.microsoft.com/office/drawing/2015/10/21/chartex" xmlns:cx3="http://schemas.microsoft.com/office/drawing/2016/5/9/chartex" xmlns:cx4="http://schemas.microsoft.com/office/drawing/2016/5/10/chartex" xmlns:cx5="http://schemas.microsoft.com/office/drawing/2016/5/11/chartex" xmlns:cx6="http://schemas.microsoft.com/office/drawing/2016/5/12/chartex" xmlns:cx7="http://schemas.microsoft.com/office/drawing/2016/5/13/chartex" xmlns:cx8="http://schemas.microsoft.com/office/drawing/2016/5/14/chartex" xmlns:mc="http://schemas.openxmlformats.org/markup-compatibility/2006" xmlns:aink="http://schemas.microsoft.com/office/drawing/2016/ink" xmlns:am3d="http://schemas.microsoft.com/office/drawing/2017/model3d" xmlns:o="urn:schemas-microsoft-com:office:office" xmlns:oel="http://schemas.microsoft.com/office/2019/extlst" xmlns:r="http://schemas.openxmlformats.org/officeDocument/2006/relationships" xmlns:m="http://schemas.openxmlformats.org/officeDocument/2006/math" xmlns:v="urn:schemas-microsoft-com:vml" xmlns:wp14="http://schemas.microsoft.com/office/word/2010/wordprocessingDrawing" xmlns:wp="http://schemas.openxmlformats.org/drawingml/2006/wordprocessingDrawing" xmlns:w10="urn:schemas-microsoft-com:office:word" xmlns:w="http://schemas.openxmlformats.org/wordprocessingml/2006/main" xmlns:w14="http://schemas.microsoft.com/office/word/2010/wordml" xmlns:w15="http://schemas.microsoft.com/office/word/2012/wordml" xmlns:w16cex="http://schemas.microsoft.com/office/word/2018/wordml/cex" xmlns:w16cid="http://schemas.microsoft.com/office/word/2016/wordml/cid" xmlns:w16="http://schemas.microsoft.com/office/word/2018/wordml" xmlns:w16sdtdh="http://schemas.microsoft.com/office/word/2020/wordml/sdtdatahash" xmlns:w16se="http://schemas.microsoft.com/office/word/2015/wordml/symex" xmlns:wpg="http://schemas.microsoft.com/office/word/2010/wordprocessingGroup" xmlns:wpi="http://schemas.microsoft.com/office/word/2010/wordprocessingInk" xmlns:wne="http://schemas.microsoft.com/office/word/2006/wordml" xmlns:wps="http://schemas.microsoft.com/office/word/2010/wordprocessingShape" mc:Ignorable="w14 w15 w16se w16cid w16 w16cex w16sdtdh wp14">
-  <w:p>
-    <w:pPr>
-      <w:pStyle w:val="En-tte"/>
-    </w:pPr>
-  </w:p>
-</w:hdr>
-</file>
-
-<file path=word/header3.xml><?xml version="1.0" encoding="utf-8"?>
-<w:hdr xmlns:wpc="http://schemas.microsoft.com/office/word/2010/wordprocessingCanvas" xmlns:cx="http://schemas.microsoft.com/office/drawing/2014/chartex" xmlns:cx1="http://schemas.microsoft.com/office/drawing/2015/9/8/chartex" xmlns:cx2="http://schemas.microsoft.com/office/drawing/2015/10/21/chartex" xmlns:cx3="http://schemas.microsoft.com/office/drawing/2016/5/9/chartex" xmlns:cx4="http://schemas.microsoft.com/office/drawing/2016/5/10/chartex" xmlns:cx5="http://schemas.microsoft.com/office/drawing/2016/5/11/chartex" xmlns:cx6="http://schemas.microsoft.com/office/drawing/2016/5/12/chartex" xmlns:cx7="http://schemas.microsoft.com/office/drawing/2016/5/13/chartex" xmlns:cx8="http://schemas.microsoft.com/office/drawing/2016/5/14/chartex" xmlns:mc="http://schemas.openxmlformats.org/markup-compatibility/2006" xmlns:aink="http://schemas.microsoft.com/office/drawing/2016/ink" xmlns:am3d="http://schemas.microsoft.com/office/drawing/2017/model3d" xmlns:o="urn:schemas-microsoft-com:office:office" xmlns:oel="http://schemas.microsoft.com/office/2019/extlst" xmlns:r="http://schemas.openxmlformats.org/officeDocument/2006/relationships" xmlns:m="http://schemas.openxmlformats.org/officeDocument/2006/math" xmlns:v="urn:schemas-microsoft-com:vml" xmlns:wp14="http://schemas.microsoft.com/office/word/2010/wordprocessingDrawing" xmlns:wp="http://schemas.openxmlformats.org/drawingml/2006/wordprocessingDrawing" xmlns:w10="urn:schemas-microsoft-com:office:word" xmlns:w="http://schemas.openxmlformats.org/wordprocessingml/2006/main" xmlns:w14="http://schemas.microsoft.com/office/word/2010/wordml" xmlns:w15="http://schemas.microsoft.com/office/word/2012/wordml" xmlns:w16cex="http://schemas.microsoft.com/office/word/2018/wordml/cex" xmlns:w16cid="http://schemas.microsoft.com/office/word/2016/wordml/cid" xmlns:w16="http://schemas.microsoft.com/office/word/2018/wordml" xmlns:w16sdtdh="http://schemas.microsoft.com/office/word/2020/wordml/sdtdatahash" xmlns:w16se="http://schemas.microsoft.com/office/word/2015/wordml/symex" xmlns:wpg="http://schemas.microsoft.com/office/word/2010/wordprocessingGroup" xmlns:wpi="http://schemas.microsoft.com/office/word/2010/wordprocessingInk" xmlns:wne="http://schemas.microsoft.com/office/word/2006/wordml" xmlns:wps="http://schemas.microsoft.com/office/word/2010/wordprocessingShape" mc:Ignorable="w14 w15 w16se w16cid w16 w16cex w16sdtdh wp14">
-  <w:p>
-    <w:pPr>
-      <w:pStyle w:val="En-tte"/>
-    </w:pPr>
-  </w:p>
-</w:hdr>
-</file>
-
-<file path=word/numbering.xml><?xml version="1.0" encoding="utf-8"?>
-<w:numbering xmlns:wpc="http://schemas.microsoft.com/office/word/2010/wordprocessingCanvas" xmlns:cx="http://schemas.microsoft.com/office/drawing/2014/chartex" xmlns:cx1="http://schemas.microsoft.com/office/drawing/2015/9/8/chartex" xmlns:cx2="http://schemas.microsoft.com/office/drawing/2015/10/21/chartex" xmlns:cx3="http://schemas.microsoft.com/office/drawing/2016/5/9/chartex" xmlns:cx4="http://schemas.microsoft.com/office/drawing/2016/5/10/chartex" xmlns:cx5="http://schemas.microsoft.com/office/drawing/2016/5/11/chartex" xmlns:cx6="http://schemas.microsoft.com/office/drawing/2016/5/12/chartex" xmlns:cx7="http://schemas.microsoft.com/office/drawing/2016/5/13/chartex" xmlns:cx8="http://schemas.microsoft.com/office/drawing/2016/5/14/chartex" xmlns:mc="http://schemas.openxmlformats.org/markup-compatibility/2006" xmlns:aink="http://schemas.microsoft.com/office/drawing/2016/ink" xmlns:am3d="http://schemas.microsoft.com/office/drawing/2017/model3d" xmlns:o="urn:schemas-microsoft-com:office:office" xmlns:oel="http://schemas.microsoft.com/office/2019/extlst" xmlns:r="http://schemas.openxmlformats.org/officeDocument/2006/relationships" xmlns:m="http://schemas.openxmlformats.org/officeDocument/2006/math" xmlns:v="urn:schemas-microsoft-com:vml" xmlns:wp14="http://schemas.microsoft.com/office/word/2010/wordprocessingDrawing" xmlns:wp="http://schemas.openxmlformats.org/drawingml/2006/wordprocessingDrawing" xmlns:w10="urn:schemas-microsoft-com:office:word" xmlns:w="http://schemas.openxmlformats.org/wordprocessingml/2006/main" xmlns:w14="http://schemas.microsoft.com/office/word/2010/wordml" xmlns:w15="http://schemas.microsoft.com/office/word/2012/wordml" xmlns:w16cex="http://schemas.microsoft.com/office/word/2018/wordml/cex" xmlns:w16cid="http://schemas.microsoft.com/office/word/2016/wordml/cid" xmlns:w16="http://schemas.microsoft.com/office/word/2018/wordml" xmlns:w16sdtdh="http://schemas.microsoft.com/office/word/2020/wordml/sdtdatahash" xmlns:w16se="http://schemas.microsoft.com/office/word/2015/wordml/symex" xmlns:wpg="http://schemas.microsoft.com/office/word/2010/wordprocessingGroup" xmlns:wpi="http://schemas.microsoft.com/office/word/2010/wordprocessingInk" xmlns:wne="http://schemas.microsoft.com/office/word/2006/wordml" xmlns:wps="http://schemas.microsoft.com/office/word/2010/wordprocessingShape" mc:Ignorable="w14 w15 w16se w16cid w16 w16cex w16sdtdh wp14"/>
 </file>
 
 <file path=word/styles.xml><?xml version="1.0" encoding="utf-8"?>

</xml_diff>

<commit_message>
finalisation des tables de la base de donnees
</commit_message>
<xml_diff>
--- a/Tp3Livrable1_Christopher_RV.docx
+++ b/Tp3Livrable1_Christopher_RV.docx
@@ -2269,9 +2269,9 @@
       </w:r>
       <w:r>
         <w:drawing>
-          <wp:inline distT="0" distB="0" distL="0" distR="0" wp14:anchorId="48B3CA1B" wp14:editId="5FB6A551">
-            <wp:extent cx="4848422" cy="3006436"/>
-            <wp:effectExtent l="0" t="0" r="0" b="3810"/>
+          <wp:inline distT="0" distB="0" distL="0" distR="0" wp14:anchorId="5FC26A55" wp14:editId="5867D8D5">
+            <wp:extent cx="5943600" cy="3359150"/>
+            <wp:effectExtent l="0" t="0" r="0" b="0"/>
             <wp:docPr id="1" name="Image 1"/>
             <wp:cNvGraphicFramePr>
               <a:graphicFrameLocks xmlns:a="http://schemas.openxmlformats.org/drawingml/2006/main" noChangeAspect="1"/>
@@ -2292,7 +2292,7 @@
                   <pic:spPr>
                     <a:xfrm>
                       <a:off x="0" y="0"/>
-                      <a:ext cx="4890826" cy="3032730"/>
+                      <a:ext cx="5943600" cy="3359150"/>
                     </a:xfrm>
                     <a:prstGeom prst="rect">
                       <a:avLst/>
@@ -2305,41 +2305,6 @@
         </w:drawing>
       </w:r>
     </w:p>
-    <w:p>
-      <w:pPr>
-        <w:rPr>
-          <w:b/>
-          <w:bCs/>
-          <w:u w:val="single"/>
-        </w:rPr>
-      </w:pPr>
-    </w:p>
-    <w:p>
-      <w:r>
-        <w:t xml:space="preserve">L’entité Magasin contient des jeux et peut aussi contenir </w:t>
-      </w:r>
-      <w:r>
-        <w:t>d’autres</w:t>
-      </w:r>
-      <w:r>
-        <w:t xml:space="preserve"> marchandises et des consoles. L’</w:t>
-      </w:r>
-      <w:r>
-        <w:t>ent</w:t>
-      </w:r>
-      <w:r>
-        <w:t xml:space="preserve">ité jeu, autre marchandise et console doit appartenir </w:t>
-      </w:r>
-      <w:r>
-        <w:t>à</w:t>
-      </w:r>
-      <w:r>
-        <w:t xml:space="preserve"> un magasin</w:t>
-      </w:r>
-      <w:r>
-        <w:t>.</w:t>
-      </w:r>
-    </w:p>
     <w:p/>
     <w:p>
       <w:pPr>
@@ -2354,30 +2319,7 @@
     <w:p/>
     <w:p>
       <w:r>
-        <w:t>Un étudiant peut suivre un ou plusieurs cours offerts.</w:t>
-      </w:r>
-    </w:p>
-    <w:p>
-      <w:r>
-        <w:t>Un cours offert peut comprendre un ou plusieurs étudiants.</w:t>
-      </w:r>
-    </w:p>
-    <w:p>
-      <w:r>
-        <w:rPr>
-          <w:b/>
-          <w:bCs/>
-          <w:u w:val="single"/>
-        </w:rPr>
-        <w:t>N.B. ceci est un exemple et est incomplet</w:t>
-      </w:r>
-      <w:r>
-        <w:rPr>
-          <w:b/>
-          <w:bCs/>
-          <w:u w:val="single"/>
-        </w:rPr>
-        <w:t>!</w:t>
+        <w:t>L’entité Magasin contient des jeux et peut aussi contenir d’autres marchandises et des consoles. L’entité jeu, autre marchandise et console doit appartenir à un magasin.</w:t>
       </w:r>
     </w:p>
     <w:p>
@@ -2389,9 +2331,6 @@
           <w:szCs w:val="26"/>
         </w:rPr>
       </w:pPr>
-      <w:r>
-        <w:br w:type="page"/>
-      </w:r>
     </w:p>
     <w:p>
       <w:pPr>
@@ -2399,7 +2338,6 @@
       </w:pPr>
       <w:bookmarkStart w:id="5" w:name="_Toc70666869"/>
       <w:r>
-        <w:lastRenderedPageBreak/>
         <w:t>Croquis d’écrans</w:t>
       </w:r>
       <w:bookmarkEnd w:id="5"/>
@@ -2421,6 +2359,7 @@
         <w:rPr>
           <w:noProof/>
         </w:rPr>
+        <w:lastRenderedPageBreak/>
         <w:drawing>
           <wp:inline distT="0" distB="0" distL="0" distR="0" wp14:anchorId="4E7EC33A" wp14:editId="3F2D1F4F">
             <wp:extent cx="5943600" cy="4457700"/>

</xml_diff>